<commit_message>
pid update - 4
</commit_message>
<xml_diff>
--- a/Documentatinon/Project Initiation document.docx
+++ b/Documentatinon/Project Initiation document.docx
@@ -563,6 +563,12 @@
     </w:p>
     <w:sdt>
       <w:sdtPr>
+        <w:rPr>
+          <w:rFonts w:asciiTheme="minorHAnsi" w:eastAsiaTheme="minorHAnsi" w:hAnsiTheme="minorHAnsi" w:cstheme="minorBidi"/>
+          <w:color w:val="auto"/>
+          <w:sz w:val="22"/>
+          <w:szCs w:val="22"/>
+        </w:rPr>
         <w:id w:val="-1460645363"/>
         <w:docPartObj>
           <w:docPartGallery w:val="Table of Contents"/>
@@ -571,13 +577,9 @@
       </w:sdtPr>
       <w:sdtEndPr>
         <w:rPr>
-          <w:rFonts w:asciiTheme="minorHAnsi" w:eastAsiaTheme="minorHAnsi" w:hAnsiTheme="minorHAnsi" w:cstheme="minorBidi"/>
           <w:b/>
           <w:bCs/>
           <w:noProof/>
-          <w:color w:val="auto"/>
-          <w:sz w:val="22"/>
-          <w:szCs w:val="22"/>
         </w:rPr>
       </w:sdtEndPr>
       <w:sdtContent>
@@ -604,7 +606,7 @@
               <w:tab w:val="right" w:leader="dot" w:pos="9350"/>
             </w:tabs>
             <w:rPr>
-              <w:rFonts w:ascii="Arial" w:eastAsiaTheme="minorEastAsia" w:hAnsi="Arial" w:cs="Arial"/>
+              <w:rFonts w:eastAsiaTheme="minorEastAsia"/>
               <w:noProof/>
             </w:rPr>
           </w:pPr>
@@ -626,7 +628,7 @@
             </w:rPr>
             <w:fldChar w:fldCharType="separate"/>
           </w:r>
-          <w:hyperlink w:anchor="_Toc55173838" w:history="1">
+          <w:hyperlink w:anchor="_Toc55244026" w:history="1">
             <w:r>
               <w:rPr>
                 <w:rStyle w:val="Hyperlink"/>
@@ -637,7 +639,6 @@
             </w:r>
             <w:r>
               <w:rPr>
-                <w:rFonts w:ascii="Arial" w:hAnsi="Arial" w:cs="Arial"/>
                 <w:noProof/>
                 <w:webHidden/>
               </w:rPr>
@@ -645,7 +646,6 @@
             </w:r>
             <w:r>
               <w:rPr>
-                <w:rFonts w:ascii="Arial" w:hAnsi="Arial" w:cs="Arial"/>
                 <w:noProof/>
                 <w:webHidden/>
               </w:rPr>
@@ -653,22 +653,19 @@
             </w:r>
             <w:r>
               <w:rPr>
-                <w:rFonts w:ascii="Arial" w:hAnsi="Arial" w:cs="Arial"/>
-                <w:noProof/>
-                <w:webHidden/>
-              </w:rPr>
-              <w:instrText xml:space="preserve"> PAGEREF _Toc55173838 \h </w:instrText>
-            </w:r>
-            <w:r>
-              <w:rPr>
-                <w:rFonts w:ascii="Arial" w:hAnsi="Arial" w:cs="Arial"/>
-                <w:noProof/>
-                <w:webHidden/>
-              </w:rPr>
-            </w:r>
-            <w:r>
-              <w:rPr>
-                <w:rFonts w:ascii="Arial" w:hAnsi="Arial" w:cs="Arial"/>
+                <w:noProof/>
+                <w:webHidden/>
+              </w:rPr>
+              <w:instrText xml:space="preserve"> PAGEREF _Toc55244026 \h </w:instrText>
+            </w:r>
+            <w:r>
+              <w:rPr>
+                <w:noProof/>
+                <w:webHidden/>
+              </w:rPr>
+            </w:r>
+            <w:r>
+              <w:rPr>
                 <w:noProof/>
                 <w:webHidden/>
               </w:rPr>
@@ -676,7 +673,6 @@
             </w:r>
             <w:r>
               <w:rPr>
-                <w:rFonts w:ascii="Arial" w:hAnsi="Arial" w:cs="Arial"/>
                 <w:noProof/>
                 <w:webHidden/>
               </w:rPr>
@@ -684,7 +680,6 @@
             </w:r>
             <w:r>
               <w:rPr>
-                <w:rFonts w:ascii="Arial" w:hAnsi="Arial" w:cs="Arial"/>
                 <w:noProof/>
                 <w:webHidden/>
               </w:rPr>
@@ -699,11 +694,11 @@
               <w:tab w:val="right" w:leader="dot" w:pos="9350"/>
             </w:tabs>
             <w:rPr>
-              <w:rFonts w:ascii="Arial" w:eastAsiaTheme="minorEastAsia" w:hAnsi="Arial" w:cs="Arial"/>
+              <w:rFonts w:eastAsiaTheme="minorEastAsia"/>
               <w:noProof/>
             </w:rPr>
           </w:pPr>
-          <w:hyperlink w:anchor="_Toc55173839" w:history="1">
+          <w:hyperlink w:anchor="_Toc55244027" w:history="1">
             <w:r>
               <w:rPr>
                 <w:rStyle w:val="Hyperlink"/>
@@ -716,7 +711,6 @@
             </w:r>
             <w:r>
               <w:rPr>
-                <w:rFonts w:ascii="Arial" w:hAnsi="Arial" w:cs="Arial"/>
                 <w:noProof/>
                 <w:webHidden/>
               </w:rPr>
@@ -724,7 +718,6 @@
             </w:r>
             <w:r>
               <w:rPr>
-                <w:rFonts w:ascii="Arial" w:hAnsi="Arial" w:cs="Arial"/>
                 <w:noProof/>
                 <w:webHidden/>
               </w:rPr>
@@ -732,22 +725,19 @@
             </w:r>
             <w:r>
               <w:rPr>
-                <w:rFonts w:ascii="Arial" w:hAnsi="Arial" w:cs="Arial"/>
-                <w:noProof/>
-                <w:webHidden/>
-              </w:rPr>
-              <w:instrText xml:space="preserve"> PAGEREF _Toc55173839 \h </w:instrText>
-            </w:r>
-            <w:r>
-              <w:rPr>
-                <w:rFonts w:ascii="Arial" w:hAnsi="Arial" w:cs="Arial"/>
-                <w:noProof/>
-                <w:webHidden/>
-              </w:rPr>
-            </w:r>
-            <w:r>
-              <w:rPr>
-                <w:rFonts w:ascii="Arial" w:hAnsi="Arial" w:cs="Arial"/>
+                <w:noProof/>
+                <w:webHidden/>
+              </w:rPr>
+              <w:instrText xml:space="preserve"> PAGEREF _Toc55244027 \h </w:instrText>
+            </w:r>
+            <w:r>
+              <w:rPr>
+                <w:noProof/>
+                <w:webHidden/>
+              </w:rPr>
+            </w:r>
+            <w:r>
+              <w:rPr>
                 <w:noProof/>
                 <w:webHidden/>
               </w:rPr>
@@ -755,7 +745,6 @@
             </w:r>
             <w:r>
               <w:rPr>
-                <w:rFonts w:ascii="Arial" w:hAnsi="Arial" w:cs="Arial"/>
                 <w:noProof/>
                 <w:webHidden/>
               </w:rPr>
@@ -763,7 +752,6 @@
             </w:r>
             <w:r>
               <w:rPr>
-                <w:rFonts w:ascii="Arial" w:hAnsi="Arial" w:cs="Arial"/>
                 <w:noProof/>
                 <w:webHidden/>
               </w:rPr>
@@ -778,11 +766,11 @@
               <w:tab w:val="right" w:leader="dot" w:pos="9350"/>
             </w:tabs>
             <w:rPr>
-              <w:rFonts w:ascii="Arial" w:eastAsiaTheme="minorEastAsia" w:hAnsi="Arial" w:cs="Arial"/>
+              <w:rFonts w:eastAsiaTheme="minorEastAsia"/>
               <w:noProof/>
             </w:rPr>
           </w:pPr>
-          <w:hyperlink w:anchor="_Toc55173840" w:history="1">
+          <w:hyperlink w:anchor="_Toc55244028" w:history="1">
             <w:r>
               <w:rPr>
                 <w:rStyle w:val="Hyperlink"/>
@@ -795,7 +783,6 @@
             </w:r>
             <w:r>
               <w:rPr>
-                <w:rFonts w:ascii="Arial" w:hAnsi="Arial" w:cs="Arial"/>
                 <w:noProof/>
                 <w:webHidden/>
               </w:rPr>
@@ -803,7 +790,6 @@
             </w:r>
             <w:r>
               <w:rPr>
-                <w:rFonts w:ascii="Arial" w:hAnsi="Arial" w:cs="Arial"/>
                 <w:noProof/>
                 <w:webHidden/>
               </w:rPr>
@@ -811,22 +797,19 @@
             </w:r>
             <w:r>
               <w:rPr>
-                <w:rFonts w:ascii="Arial" w:hAnsi="Arial" w:cs="Arial"/>
-                <w:noProof/>
-                <w:webHidden/>
-              </w:rPr>
-              <w:instrText xml:space="preserve"> PAGEREF _Toc55173840 \h </w:instrText>
-            </w:r>
-            <w:r>
-              <w:rPr>
-                <w:rFonts w:ascii="Arial" w:hAnsi="Arial" w:cs="Arial"/>
-                <w:noProof/>
-                <w:webHidden/>
-              </w:rPr>
-            </w:r>
-            <w:r>
-              <w:rPr>
-                <w:rFonts w:ascii="Arial" w:hAnsi="Arial" w:cs="Arial"/>
+                <w:noProof/>
+                <w:webHidden/>
+              </w:rPr>
+              <w:instrText xml:space="preserve"> PAGEREF _Toc55244028 \h </w:instrText>
+            </w:r>
+            <w:r>
+              <w:rPr>
+                <w:noProof/>
+                <w:webHidden/>
+              </w:rPr>
+            </w:r>
+            <w:r>
+              <w:rPr>
                 <w:noProof/>
                 <w:webHidden/>
               </w:rPr>
@@ -834,7 +817,6 @@
             </w:r>
             <w:r>
               <w:rPr>
-                <w:rFonts w:ascii="Arial" w:hAnsi="Arial" w:cs="Arial"/>
                 <w:noProof/>
                 <w:webHidden/>
               </w:rPr>
@@ -842,7 +824,6 @@
             </w:r>
             <w:r>
               <w:rPr>
-                <w:rFonts w:ascii="Arial" w:hAnsi="Arial" w:cs="Arial"/>
                 <w:noProof/>
                 <w:webHidden/>
               </w:rPr>
@@ -857,11 +838,11 @@
               <w:tab w:val="right" w:leader="dot" w:pos="9350"/>
             </w:tabs>
             <w:rPr>
-              <w:rFonts w:ascii="Arial" w:eastAsiaTheme="minorEastAsia" w:hAnsi="Arial" w:cs="Arial"/>
+              <w:rFonts w:eastAsiaTheme="minorEastAsia"/>
               <w:noProof/>
             </w:rPr>
           </w:pPr>
-          <w:hyperlink w:anchor="_Toc55173841" w:history="1">
+          <w:hyperlink w:anchor="_Toc55244029" w:history="1">
             <w:r>
               <w:rPr>
                 <w:rStyle w:val="Hyperlink"/>
@@ -873,7 +854,6 @@
             </w:r>
             <w:r>
               <w:rPr>
-                <w:rFonts w:ascii="Arial" w:hAnsi="Arial" w:cs="Arial"/>
                 <w:noProof/>
                 <w:webHidden/>
               </w:rPr>
@@ -881,7 +861,6 @@
             </w:r>
             <w:r>
               <w:rPr>
-                <w:rFonts w:ascii="Arial" w:hAnsi="Arial" w:cs="Arial"/>
                 <w:noProof/>
                 <w:webHidden/>
               </w:rPr>
@@ -889,22 +868,19 @@
             </w:r>
             <w:r>
               <w:rPr>
-                <w:rFonts w:ascii="Arial" w:hAnsi="Arial" w:cs="Arial"/>
-                <w:noProof/>
-                <w:webHidden/>
-              </w:rPr>
-              <w:instrText xml:space="preserve"> PAGEREF _Toc55173841 \h </w:instrText>
-            </w:r>
-            <w:r>
-              <w:rPr>
-                <w:rFonts w:ascii="Arial" w:hAnsi="Arial" w:cs="Arial"/>
-                <w:noProof/>
-                <w:webHidden/>
-              </w:rPr>
-            </w:r>
-            <w:r>
-              <w:rPr>
-                <w:rFonts w:ascii="Arial" w:hAnsi="Arial" w:cs="Arial"/>
+                <w:noProof/>
+                <w:webHidden/>
+              </w:rPr>
+              <w:instrText xml:space="preserve"> PAGEREF _Toc55244029 \h </w:instrText>
+            </w:r>
+            <w:r>
+              <w:rPr>
+                <w:noProof/>
+                <w:webHidden/>
+              </w:rPr>
+            </w:r>
+            <w:r>
+              <w:rPr>
                 <w:noProof/>
                 <w:webHidden/>
               </w:rPr>
@@ -912,7 +888,6 @@
             </w:r>
             <w:r>
               <w:rPr>
-                <w:rFonts w:ascii="Arial" w:hAnsi="Arial" w:cs="Arial"/>
                 <w:noProof/>
                 <w:webHidden/>
               </w:rPr>
@@ -920,7 +895,6 @@
             </w:r>
             <w:r>
               <w:rPr>
-                <w:rFonts w:ascii="Arial" w:hAnsi="Arial" w:cs="Arial"/>
                 <w:noProof/>
                 <w:webHidden/>
               </w:rPr>
@@ -935,11 +909,11 @@
               <w:tab w:val="right" w:leader="dot" w:pos="9350"/>
             </w:tabs>
             <w:rPr>
-              <w:rFonts w:ascii="Arial" w:eastAsiaTheme="minorEastAsia" w:hAnsi="Arial" w:cs="Arial"/>
+              <w:rFonts w:eastAsiaTheme="minorEastAsia"/>
               <w:noProof/>
             </w:rPr>
           </w:pPr>
-          <w:hyperlink w:anchor="_Toc55173842" w:history="1">
+          <w:hyperlink w:anchor="_Toc55244030" w:history="1">
             <w:r>
               <w:rPr>
                 <w:rStyle w:val="Hyperlink"/>
@@ -952,7 +926,6 @@
             </w:r>
             <w:r>
               <w:rPr>
-                <w:rFonts w:ascii="Arial" w:hAnsi="Arial" w:cs="Arial"/>
                 <w:noProof/>
                 <w:webHidden/>
               </w:rPr>
@@ -960,7 +933,6 @@
             </w:r>
             <w:r>
               <w:rPr>
-                <w:rFonts w:ascii="Arial" w:hAnsi="Arial" w:cs="Arial"/>
                 <w:noProof/>
                 <w:webHidden/>
               </w:rPr>
@@ -968,22 +940,19 @@
             </w:r>
             <w:r>
               <w:rPr>
-                <w:rFonts w:ascii="Arial" w:hAnsi="Arial" w:cs="Arial"/>
-                <w:noProof/>
-                <w:webHidden/>
-              </w:rPr>
-              <w:instrText xml:space="preserve"> PAGEREF _Toc55173842 \h </w:instrText>
-            </w:r>
-            <w:r>
-              <w:rPr>
-                <w:rFonts w:ascii="Arial" w:hAnsi="Arial" w:cs="Arial"/>
-                <w:noProof/>
-                <w:webHidden/>
-              </w:rPr>
-            </w:r>
-            <w:r>
-              <w:rPr>
-                <w:rFonts w:ascii="Arial" w:hAnsi="Arial" w:cs="Arial"/>
+                <w:noProof/>
+                <w:webHidden/>
+              </w:rPr>
+              <w:instrText xml:space="preserve"> PAGEREF _Toc55244030 \h </w:instrText>
+            </w:r>
+            <w:r>
+              <w:rPr>
+                <w:noProof/>
+                <w:webHidden/>
+              </w:rPr>
+            </w:r>
+            <w:r>
+              <w:rPr>
                 <w:noProof/>
                 <w:webHidden/>
               </w:rPr>
@@ -991,7 +960,6 @@
             </w:r>
             <w:r>
               <w:rPr>
-                <w:rFonts w:ascii="Arial" w:hAnsi="Arial" w:cs="Arial"/>
                 <w:noProof/>
                 <w:webHidden/>
               </w:rPr>
@@ -999,7 +967,6 @@
             </w:r>
             <w:r>
               <w:rPr>
-                <w:rFonts w:ascii="Arial" w:hAnsi="Arial" w:cs="Arial"/>
                 <w:noProof/>
                 <w:webHidden/>
               </w:rPr>
@@ -1014,11 +981,11 @@
               <w:tab w:val="right" w:leader="dot" w:pos="9350"/>
             </w:tabs>
             <w:rPr>
-              <w:rFonts w:ascii="Arial" w:eastAsiaTheme="minorEastAsia" w:hAnsi="Arial" w:cs="Arial"/>
+              <w:rFonts w:eastAsiaTheme="minorEastAsia"/>
               <w:noProof/>
             </w:rPr>
           </w:pPr>
-          <w:hyperlink w:anchor="_Toc55173843" w:history="1">
+          <w:hyperlink w:anchor="_Toc55244031" w:history="1">
             <w:r>
               <w:rPr>
                 <w:rStyle w:val="Hyperlink"/>
@@ -1031,7 +998,6 @@
             </w:r>
             <w:r>
               <w:rPr>
-                <w:rFonts w:ascii="Arial" w:hAnsi="Arial" w:cs="Arial"/>
                 <w:noProof/>
                 <w:webHidden/>
               </w:rPr>
@@ -1039,7 +1005,6 @@
             </w:r>
             <w:r>
               <w:rPr>
-                <w:rFonts w:ascii="Arial" w:hAnsi="Arial" w:cs="Arial"/>
                 <w:noProof/>
                 <w:webHidden/>
               </w:rPr>
@@ -1047,22 +1012,19 @@
             </w:r>
             <w:r>
               <w:rPr>
-                <w:rFonts w:ascii="Arial" w:hAnsi="Arial" w:cs="Arial"/>
-                <w:noProof/>
-                <w:webHidden/>
-              </w:rPr>
-              <w:instrText xml:space="preserve"> PAGEREF _Toc55173843 \h </w:instrText>
-            </w:r>
-            <w:r>
-              <w:rPr>
-                <w:rFonts w:ascii="Arial" w:hAnsi="Arial" w:cs="Arial"/>
-                <w:noProof/>
-                <w:webHidden/>
-              </w:rPr>
-            </w:r>
-            <w:r>
-              <w:rPr>
-                <w:rFonts w:ascii="Arial" w:hAnsi="Arial" w:cs="Arial"/>
+                <w:noProof/>
+                <w:webHidden/>
+              </w:rPr>
+              <w:instrText xml:space="preserve"> PAGEREF _Toc55244031 \h </w:instrText>
+            </w:r>
+            <w:r>
+              <w:rPr>
+                <w:noProof/>
+                <w:webHidden/>
+              </w:rPr>
+            </w:r>
+            <w:r>
+              <w:rPr>
                 <w:noProof/>
                 <w:webHidden/>
               </w:rPr>
@@ -1070,7 +1032,6 @@
             </w:r>
             <w:r>
               <w:rPr>
-                <w:rFonts w:ascii="Arial" w:hAnsi="Arial" w:cs="Arial"/>
                 <w:noProof/>
                 <w:webHidden/>
               </w:rPr>
@@ -1078,7 +1039,6 @@
             </w:r>
             <w:r>
               <w:rPr>
-                <w:rFonts w:ascii="Arial" w:hAnsi="Arial" w:cs="Arial"/>
                 <w:noProof/>
                 <w:webHidden/>
               </w:rPr>
@@ -1093,11 +1053,11 @@
               <w:tab w:val="right" w:leader="dot" w:pos="9350"/>
             </w:tabs>
             <w:rPr>
-              <w:rFonts w:ascii="Arial" w:eastAsiaTheme="minorEastAsia" w:hAnsi="Arial" w:cs="Arial"/>
+              <w:rFonts w:eastAsiaTheme="minorEastAsia"/>
               <w:noProof/>
             </w:rPr>
           </w:pPr>
-          <w:hyperlink w:anchor="_Toc55173844" w:history="1">
+          <w:hyperlink w:anchor="_Toc55244032" w:history="1">
             <w:r>
               <w:rPr>
                 <w:rStyle w:val="Hyperlink"/>
@@ -1110,7 +1070,6 @@
             </w:r>
             <w:r>
               <w:rPr>
-                <w:rFonts w:ascii="Arial" w:hAnsi="Arial" w:cs="Arial"/>
                 <w:noProof/>
                 <w:webHidden/>
               </w:rPr>
@@ -1118,7 +1077,6 @@
             </w:r>
             <w:r>
               <w:rPr>
-                <w:rFonts w:ascii="Arial" w:hAnsi="Arial" w:cs="Arial"/>
                 <w:noProof/>
                 <w:webHidden/>
               </w:rPr>
@@ -1126,22 +1084,19 @@
             </w:r>
             <w:r>
               <w:rPr>
-                <w:rFonts w:ascii="Arial" w:hAnsi="Arial" w:cs="Arial"/>
-                <w:noProof/>
-                <w:webHidden/>
-              </w:rPr>
-              <w:instrText xml:space="preserve"> PAGEREF _Toc55173844 \h </w:instrText>
-            </w:r>
-            <w:r>
-              <w:rPr>
-                <w:rFonts w:ascii="Arial" w:hAnsi="Arial" w:cs="Arial"/>
-                <w:noProof/>
-                <w:webHidden/>
-              </w:rPr>
-            </w:r>
-            <w:r>
-              <w:rPr>
-                <w:rFonts w:ascii="Arial" w:hAnsi="Arial" w:cs="Arial"/>
+                <w:noProof/>
+                <w:webHidden/>
+              </w:rPr>
+              <w:instrText xml:space="preserve"> PAGEREF _Toc55244032 \h </w:instrText>
+            </w:r>
+            <w:r>
+              <w:rPr>
+                <w:noProof/>
+                <w:webHidden/>
+              </w:rPr>
+            </w:r>
+            <w:r>
+              <w:rPr>
                 <w:noProof/>
                 <w:webHidden/>
               </w:rPr>
@@ -1149,15 +1104,13 @@
             </w:r>
             <w:r>
               <w:rPr>
-                <w:rFonts w:ascii="Arial" w:hAnsi="Arial" w:cs="Arial"/>
-                <w:noProof/>
-                <w:webHidden/>
-              </w:rPr>
-              <w:t>3</w:t>
-            </w:r>
-            <w:r>
-              <w:rPr>
-                <w:rFonts w:ascii="Arial" w:hAnsi="Arial" w:cs="Arial"/>
+                <w:noProof/>
+                <w:webHidden/>
+              </w:rPr>
+              <w:t>4</w:t>
+            </w:r>
+            <w:r>
+              <w:rPr>
                 <w:noProof/>
                 <w:webHidden/>
               </w:rPr>
@@ -1172,11 +1125,11 @@
               <w:tab w:val="right" w:leader="dot" w:pos="9350"/>
             </w:tabs>
             <w:rPr>
-              <w:rFonts w:ascii="Arial" w:eastAsiaTheme="minorEastAsia" w:hAnsi="Arial" w:cs="Arial"/>
+              <w:rFonts w:eastAsiaTheme="minorEastAsia"/>
               <w:noProof/>
             </w:rPr>
           </w:pPr>
-          <w:hyperlink w:anchor="_Toc55173845" w:history="1">
+          <w:hyperlink w:anchor="_Toc55244033" w:history="1">
             <w:r>
               <w:rPr>
                 <w:rStyle w:val="Hyperlink"/>
@@ -1189,7 +1142,6 @@
             </w:r>
             <w:r>
               <w:rPr>
-                <w:rFonts w:ascii="Arial" w:hAnsi="Arial" w:cs="Arial"/>
                 <w:noProof/>
                 <w:webHidden/>
               </w:rPr>
@@ -1197,7 +1149,6 @@
             </w:r>
             <w:r>
               <w:rPr>
-                <w:rFonts w:ascii="Arial" w:hAnsi="Arial" w:cs="Arial"/>
                 <w:noProof/>
                 <w:webHidden/>
               </w:rPr>
@@ -1205,22 +1156,19 @@
             </w:r>
             <w:r>
               <w:rPr>
-                <w:rFonts w:ascii="Arial" w:hAnsi="Arial" w:cs="Arial"/>
-                <w:noProof/>
-                <w:webHidden/>
-              </w:rPr>
-              <w:instrText xml:space="preserve"> PAGEREF _Toc55173845 \h </w:instrText>
-            </w:r>
-            <w:r>
-              <w:rPr>
-                <w:rFonts w:ascii="Arial" w:hAnsi="Arial" w:cs="Arial"/>
-                <w:noProof/>
-                <w:webHidden/>
-              </w:rPr>
-            </w:r>
-            <w:r>
-              <w:rPr>
-                <w:rFonts w:ascii="Arial" w:hAnsi="Arial" w:cs="Arial"/>
+                <w:noProof/>
+                <w:webHidden/>
+              </w:rPr>
+              <w:instrText xml:space="preserve"> PAGEREF _Toc55244033 \h </w:instrText>
+            </w:r>
+            <w:r>
+              <w:rPr>
+                <w:noProof/>
+                <w:webHidden/>
+              </w:rPr>
+            </w:r>
+            <w:r>
+              <w:rPr>
                 <w:noProof/>
                 <w:webHidden/>
               </w:rPr>
@@ -1228,7 +1176,6 @@
             </w:r>
             <w:r>
               <w:rPr>
-                <w:rFonts w:ascii="Arial" w:hAnsi="Arial" w:cs="Arial"/>
                 <w:noProof/>
                 <w:webHidden/>
               </w:rPr>
@@ -1236,7 +1183,6 @@
             </w:r>
             <w:r>
               <w:rPr>
-                <w:rFonts w:ascii="Arial" w:hAnsi="Arial" w:cs="Arial"/>
                 <w:noProof/>
                 <w:webHidden/>
               </w:rPr>
@@ -1251,11 +1197,11 @@
               <w:tab w:val="right" w:leader="dot" w:pos="9350"/>
             </w:tabs>
             <w:rPr>
-              <w:rFonts w:ascii="Arial" w:eastAsiaTheme="minorEastAsia" w:hAnsi="Arial" w:cs="Arial"/>
+              <w:rFonts w:eastAsiaTheme="minorEastAsia"/>
               <w:noProof/>
             </w:rPr>
           </w:pPr>
-          <w:hyperlink w:anchor="_Toc55173846" w:history="1">
+          <w:hyperlink w:anchor="_Toc55244034" w:history="1">
             <w:r>
               <w:rPr>
                 <w:rStyle w:val="Hyperlink"/>
@@ -1266,7 +1212,6 @@
             </w:r>
             <w:r>
               <w:rPr>
-                <w:rFonts w:ascii="Arial" w:hAnsi="Arial" w:cs="Arial"/>
                 <w:noProof/>
                 <w:webHidden/>
               </w:rPr>
@@ -1274,7 +1219,6 @@
             </w:r>
             <w:r>
               <w:rPr>
-                <w:rFonts w:ascii="Arial" w:hAnsi="Arial" w:cs="Arial"/>
                 <w:noProof/>
                 <w:webHidden/>
               </w:rPr>
@@ -1282,22 +1226,19 @@
             </w:r>
             <w:r>
               <w:rPr>
-                <w:rFonts w:ascii="Arial" w:hAnsi="Arial" w:cs="Arial"/>
-                <w:noProof/>
-                <w:webHidden/>
-              </w:rPr>
-              <w:instrText xml:space="preserve"> PAGEREF _Toc55173846 \h </w:instrText>
-            </w:r>
-            <w:r>
-              <w:rPr>
-                <w:rFonts w:ascii="Arial" w:hAnsi="Arial" w:cs="Arial"/>
-                <w:noProof/>
-                <w:webHidden/>
-              </w:rPr>
-            </w:r>
-            <w:r>
-              <w:rPr>
-                <w:rFonts w:ascii="Arial" w:hAnsi="Arial" w:cs="Arial"/>
+                <w:noProof/>
+                <w:webHidden/>
+              </w:rPr>
+              <w:instrText xml:space="preserve"> PAGEREF _Toc55244034 \h </w:instrText>
+            </w:r>
+            <w:r>
+              <w:rPr>
+                <w:noProof/>
+                <w:webHidden/>
+              </w:rPr>
+            </w:r>
+            <w:r>
+              <w:rPr>
                 <w:noProof/>
                 <w:webHidden/>
               </w:rPr>
@@ -1305,7 +1246,6 @@
             </w:r>
             <w:r>
               <w:rPr>
-                <w:rFonts w:ascii="Arial" w:hAnsi="Arial" w:cs="Arial"/>
                 <w:noProof/>
                 <w:webHidden/>
               </w:rPr>
@@ -1313,7 +1253,6 @@
             </w:r>
             <w:r>
               <w:rPr>
-                <w:rFonts w:ascii="Arial" w:hAnsi="Arial" w:cs="Arial"/>
                 <w:noProof/>
                 <w:webHidden/>
               </w:rPr>
@@ -1328,11 +1267,11 @@
               <w:tab w:val="right" w:leader="dot" w:pos="9350"/>
             </w:tabs>
             <w:rPr>
-              <w:rFonts w:ascii="Arial" w:eastAsiaTheme="minorEastAsia" w:hAnsi="Arial" w:cs="Arial"/>
+              <w:rFonts w:eastAsiaTheme="minorEastAsia"/>
               <w:noProof/>
             </w:rPr>
           </w:pPr>
-          <w:hyperlink w:anchor="_Toc55173847" w:history="1">
+          <w:hyperlink w:anchor="_Toc55244035" w:history="1">
             <w:r>
               <w:rPr>
                 <w:rStyle w:val="Hyperlink"/>
@@ -1343,7 +1282,6 @@
             </w:r>
             <w:r>
               <w:rPr>
-                <w:rFonts w:ascii="Arial" w:hAnsi="Arial" w:cs="Arial"/>
                 <w:noProof/>
                 <w:webHidden/>
               </w:rPr>
@@ -1351,7 +1289,6 @@
             </w:r>
             <w:r>
               <w:rPr>
-                <w:rFonts w:ascii="Arial" w:hAnsi="Arial" w:cs="Arial"/>
                 <w:noProof/>
                 <w:webHidden/>
               </w:rPr>
@@ -1359,22 +1296,19 @@
             </w:r>
             <w:r>
               <w:rPr>
-                <w:rFonts w:ascii="Arial" w:hAnsi="Arial" w:cs="Arial"/>
-                <w:noProof/>
-                <w:webHidden/>
-              </w:rPr>
-              <w:instrText xml:space="preserve"> PAGEREF _Toc55173847 \h </w:instrText>
-            </w:r>
-            <w:r>
-              <w:rPr>
-                <w:rFonts w:ascii="Arial" w:hAnsi="Arial" w:cs="Arial"/>
-                <w:noProof/>
-                <w:webHidden/>
-              </w:rPr>
-            </w:r>
-            <w:r>
-              <w:rPr>
-                <w:rFonts w:ascii="Arial" w:hAnsi="Arial" w:cs="Arial"/>
+                <w:noProof/>
+                <w:webHidden/>
+              </w:rPr>
+              <w:instrText xml:space="preserve"> PAGEREF _Toc55244035 \h </w:instrText>
+            </w:r>
+            <w:r>
+              <w:rPr>
+                <w:noProof/>
+                <w:webHidden/>
+              </w:rPr>
+            </w:r>
+            <w:r>
+              <w:rPr>
                 <w:noProof/>
                 <w:webHidden/>
               </w:rPr>
@@ -1382,7 +1316,6 @@
             </w:r>
             <w:r>
               <w:rPr>
-                <w:rFonts w:ascii="Arial" w:hAnsi="Arial" w:cs="Arial"/>
                 <w:noProof/>
                 <w:webHidden/>
               </w:rPr>
@@ -1390,7 +1323,6 @@
             </w:r>
             <w:r>
               <w:rPr>
-                <w:rFonts w:ascii="Arial" w:hAnsi="Arial" w:cs="Arial"/>
                 <w:noProof/>
                 <w:webHidden/>
               </w:rPr>
@@ -1405,11 +1337,11 @@
               <w:tab w:val="right" w:leader="dot" w:pos="9350"/>
             </w:tabs>
             <w:rPr>
-              <w:rFonts w:ascii="Arial" w:eastAsiaTheme="minorEastAsia" w:hAnsi="Arial" w:cs="Arial"/>
+              <w:rFonts w:eastAsiaTheme="minorEastAsia"/>
               <w:noProof/>
             </w:rPr>
           </w:pPr>
-          <w:hyperlink w:anchor="_Toc55173848" w:history="1">
+          <w:hyperlink w:anchor="_Toc55244036" w:history="1">
             <w:r>
               <w:rPr>
                 <w:rStyle w:val="Hyperlink"/>
@@ -1420,7 +1352,6 @@
             </w:r>
             <w:r>
               <w:rPr>
-                <w:rFonts w:ascii="Arial" w:hAnsi="Arial" w:cs="Arial"/>
                 <w:noProof/>
                 <w:webHidden/>
               </w:rPr>
@@ -1428,7 +1359,6 @@
             </w:r>
             <w:r>
               <w:rPr>
-                <w:rFonts w:ascii="Arial" w:hAnsi="Arial" w:cs="Arial"/>
                 <w:noProof/>
                 <w:webHidden/>
               </w:rPr>
@@ -1436,22 +1366,19 @@
             </w:r>
             <w:r>
               <w:rPr>
-                <w:rFonts w:ascii="Arial" w:hAnsi="Arial" w:cs="Arial"/>
-                <w:noProof/>
-                <w:webHidden/>
-              </w:rPr>
-              <w:instrText xml:space="preserve"> PAGEREF _Toc55173848 \h </w:instrText>
-            </w:r>
-            <w:r>
-              <w:rPr>
-                <w:rFonts w:ascii="Arial" w:hAnsi="Arial" w:cs="Arial"/>
-                <w:noProof/>
-                <w:webHidden/>
-              </w:rPr>
-            </w:r>
-            <w:r>
-              <w:rPr>
-                <w:rFonts w:ascii="Arial" w:hAnsi="Arial" w:cs="Arial"/>
+                <w:noProof/>
+                <w:webHidden/>
+              </w:rPr>
+              <w:instrText xml:space="preserve"> PAGEREF _Toc55244036 \h </w:instrText>
+            </w:r>
+            <w:r>
+              <w:rPr>
+                <w:noProof/>
+                <w:webHidden/>
+              </w:rPr>
+            </w:r>
+            <w:r>
+              <w:rPr>
                 <w:noProof/>
                 <w:webHidden/>
               </w:rPr>
@@ -1459,7 +1386,6 @@
             </w:r>
             <w:r>
               <w:rPr>
-                <w:rFonts w:ascii="Arial" w:hAnsi="Arial" w:cs="Arial"/>
                 <w:noProof/>
                 <w:webHidden/>
               </w:rPr>
@@ -1467,7 +1393,6 @@
             </w:r>
             <w:r>
               <w:rPr>
-                <w:rFonts w:ascii="Arial" w:hAnsi="Arial" w:cs="Arial"/>
                 <w:noProof/>
                 <w:webHidden/>
               </w:rPr>
@@ -1482,22 +1407,21 @@
               <w:tab w:val="right" w:leader="dot" w:pos="9350"/>
             </w:tabs>
             <w:rPr>
-              <w:rFonts w:ascii="Arial" w:eastAsiaTheme="minorEastAsia" w:hAnsi="Arial" w:cs="Arial"/>
+              <w:rFonts w:eastAsiaTheme="minorEastAsia"/>
               <w:noProof/>
             </w:rPr>
           </w:pPr>
-          <w:hyperlink w:anchor="_Toc55173849" w:history="1">
+          <w:hyperlink w:anchor="_Toc55244037" w:history="1">
             <w:r>
               <w:rPr>
                 <w:rStyle w:val="Hyperlink"/>
                 <w:rFonts w:ascii="Arial" w:hAnsi="Arial" w:cs="Arial"/>
                 <w:noProof/>
               </w:rPr>
-              <w:t>6. Project plans</w:t>
-            </w:r>
-            <w:r>
-              <w:rPr>
-                <w:rFonts w:ascii="Arial" w:hAnsi="Arial" w:cs="Arial"/>
+              <w:t>6. Project plan</w:t>
+            </w:r>
+            <w:r>
+              <w:rPr>
                 <w:noProof/>
                 <w:webHidden/>
               </w:rPr>
@@ -1505,7 +1429,6 @@
             </w:r>
             <w:r>
               <w:rPr>
-                <w:rFonts w:ascii="Arial" w:hAnsi="Arial" w:cs="Arial"/>
                 <w:noProof/>
                 <w:webHidden/>
               </w:rPr>
@@ -1513,22 +1436,19 @@
             </w:r>
             <w:r>
               <w:rPr>
-                <w:rFonts w:ascii="Arial" w:hAnsi="Arial" w:cs="Arial"/>
-                <w:noProof/>
-                <w:webHidden/>
-              </w:rPr>
-              <w:instrText xml:space="preserve"> PAGEREF _Toc55173849 \h </w:instrText>
-            </w:r>
-            <w:r>
-              <w:rPr>
-                <w:rFonts w:ascii="Arial" w:hAnsi="Arial" w:cs="Arial"/>
-                <w:noProof/>
-                <w:webHidden/>
-              </w:rPr>
-            </w:r>
-            <w:r>
-              <w:rPr>
-                <w:rFonts w:ascii="Arial" w:hAnsi="Arial" w:cs="Arial"/>
+                <w:noProof/>
+                <w:webHidden/>
+              </w:rPr>
+              <w:instrText xml:space="preserve"> PAGEREF _Toc55244037 \h </w:instrText>
+            </w:r>
+            <w:r>
+              <w:rPr>
+                <w:noProof/>
+                <w:webHidden/>
+              </w:rPr>
+            </w:r>
+            <w:r>
+              <w:rPr>
                 <w:noProof/>
                 <w:webHidden/>
               </w:rPr>
@@ -1536,7 +1456,6 @@
             </w:r>
             <w:r>
               <w:rPr>
-                <w:rFonts w:ascii="Arial" w:hAnsi="Arial" w:cs="Arial"/>
                 <w:noProof/>
                 <w:webHidden/>
               </w:rPr>
@@ -1544,7 +1463,6 @@
             </w:r>
             <w:r>
               <w:rPr>
-                <w:rFonts w:ascii="Arial" w:hAnsi="Arial" w:cs="Arial"/>
                 <w:noProof/>
                 <w:webHidden/>
               </w:rPr>
@@ -1559,11 +1477,11 @@
               <w:tab w:val="right" w:leader="dot" w:pos="9350"/>
             </w:tabs>
             <w:rPr>
-              <w:rFonts w:ascii="Arial" w:eastAsiaTheme="minorEastAsia" w:hAnsi="Arial" w:cs="Arial"/>
+              <w:rFonts w:eastAsiaTheme="minorEastAsia"/>
               <w:noProof/>
             </w:rPr>
           </w:pPr>
-          <w:hyperlink w:anchor="_Toc55173850" w:history="1">
+          <w:hyperlink w:anchor="_Toc55244038" w:history="1">
             <w:r>
               <w:rPr>
                 <w:rStyle w:val="Hyperlink"/>
@@ -1574,7 +1492,6 @@
             </w:r>
             <w:r>
               <w:rPr>
-                <w:rFonts w:ascii="Arial" w:hAnsi="Arial" w:cs="Arial"/>
                 <w:noProof/>
                 <w:webHidden/>
               </w:rPr>
@@ -1582,7 +1499,6 @@
             </w:r>
             <w:r>
               <w:rPr>
-                <w:rFonts w:ascii="Arial" w:hAnsi="Arial" w:cs="Arial"/>
                 <w:noProof/>
                 <w:webHidden/>
               </w:rPr>
@@ -1590,22 +1506,19 @@
             </w:r>
             <w:r>
               <w:rPr>
-                <w:rFonts w:ascii="Arial" w:hAnsi="Arial" w:cs="Arial"/>
-                <w:noProof/>
-                <w:webHidden/>
-              </w:rPr>
-              <w:instrText xml:space="preserve"> PAGEREF _Toc55173850 \h </w:instrText>
-            </w:r>
-            <w:r>
-              <w:rPr>
-                <w:rFonts w:ascii="Arial" w:hAnsi="Arial" w:cs="Arial"/>
-                <w:noProof/>
-                <w:webHidden/>
-              </w:rPr>
-            </w:r>
-            <w:r>
-              <w:rPr>
-                <w:rFonts w:ascii="Arial" w:hAnsi="Arial" w:cs="Arial"/>
+                <w:noProof/>
+                <w:webHidden/>
+              </w:rPr>
+              <w:instrText xml:space="preserve"> PAGEREF _Toc55244038 \h </w:instrText>
+            </w:r>
+            <w:r>
+              <w:rPr>
+                <w:noProof/>
+                <w:webHidden/>
+              </w:rPr>
+            </w:r>
+            <w:r>
+              <w:rPr>
                 <w:noProof/>
                 <w:webHidden/>
               </w:rPr>
@@ -1613,7 +1526,6 @@
             </w:r>
             <w:r>
               <w:rPr>
-                <w:rFonts w:ascii="Arial" w:hAnsi="Arial" w:cs="Arial"/>
                 <w:noProof/>
                 <w:webHidden/>
               </w:rPr>
@@ -1621,7 +1533,6 @@
             </w:r>
             <w:r>
               <w:rPr>
-                <w:rFonts w:ascii="Arial" w:hAnsi="Arial" w:cs="Arial"/>
                 <w:noProof/>
                 <w:webHidden/>
               </w:rPr>
@@ -1636,11 +1547,11 @@
               <w:tab w:val="right" w:leader="dot" w:pos="9350"/>
             </w:tabs>
             <w:rPr>
-              <w:rFonts w:ascii="Arial" w:eastAsiaTheme="minorEastAsia" w:hAnsi="Arial" w:cs="Arial"/>
+              <w:rFonts w:eastAsiaTheme="minorEastAsia"/>
               <w:noProof/>
             </w:rPr>
           </w:pPr>
-          <w:hyperlink w:anchor="_Toc55173851" w:history="1">
+          <w:hyperlink w:anchor="_Toc55244039" w:history="1">
             <w:r>
               <w:rPr>
                 <w:rStyle w:val="Hyperlink"/>
@@ -1653,7 +1564,6 @@
             </w:r>
             <w:r>
               <w:rPr>
-                <w:rFonts w:ascii="Arial" w:hAnsi="Arial" w:cs="Arial"/>
                 <w:noProof/>
                 <w:webHidden/>
               </w:rPr>
@@ -1661,7 +1571,6 @@
             </w:r>
             <w:r>
               <w:rPr>
-                <w:rFonts w:ascii="Arial" w:hAnsi="Arial" w:cs="Arial"/>
                 <w:noProof/>
                 <w:webHidden/>
               </w:rPr>
@@ -1669,22 +1578,19 @@
             </w:r>
             <w:r>
               <w:rPr>
-                <w:rFonts w:ascii="Arial" w:hAnsi="Arial" w:cs="Arial"/>
-                <w:noProof/>
-                <w:webHidden/>
-              </w:rPr>
-              <w:instrText xml:space="preserve"> PAGEREF _Toc55173851 \h </w:instrText>
-            </w:r>
-            <w:r>
-              <w:rPr>
-                <w:rFonts w:ascii="Arial" w:hAnsi="Arial" w:cs="Arial"/>
-                <w:noProof/>
-                <w:webHidden/>
-              </w:rPr>
-            </w:r>
-            <w:r>
-              <w:rPr>
-                <w:rFonts w:ascii="Arial" w:hAnsi="Arial" w:cs="Arial"/>
+                <w:noProof/>
+                <w:webHidden/>
+              </w:rPr>
+              <w:instrText xml:space="preserve"> PAGEREF _Toc55244039 \h </w:instrText>
+            </w:r>
+            <w:r>
+              <w:rPr>
+                <w:noProof/>
+                <w:webHidden/>
+              </w:rPr>
+            </w:r>
+            <w:r>
+              <w:rPr>
                 <w:noProof/>
                 <w:webHidden/>
               </w:rPr>
@@ -1692,7 +1598,6 @@
             </w:r>
             <w:r>
               <w:rPr>
-                <w:rFonts w:ascii="Arial" w:hAnsi="Arial" w:cs="Arial"/>
                 <w:noProof/>
                 <w:webHidden/>
               </w:rPr>
@@ -1700,7 +1605,6 @@
             </w:r>
             <w:r>
               <w:rPr>
-                <w:rFonts w:ascii="Arial" w:hAnsi="Arial" w:cs="Arial"/>
                 <w:noProof/>
                 <w:webHidden/>
               </w:rPr>
@@ -1715,11 +1619,11 @@
               <w:tab w:val="right" w:leader="dot" w:pos="9350"/>
             </w:tabs>
             <w:rPr>
-              <w:rFonts w:ascii="Arial" w:eastAsiaTheme="minorEastAsia" w:hAnsi="Arial" w:cs="Arial"/>
+              <w:rFonts w:eastAsiaTheme="minorEastAsia"/>
               <w:noProof/>
             </w:rPr>
           </w:pPr>
-          <w:hyperlink w:anchor="_Toc55173852" w:history="1">
+          <w:hyperlink w:anchor="_Toc55244040" w:history="1">
             <w:r>
               <w:rPr>
                 <w:rStyle w:val="Hyperlink"/>
@@ -1732,7 +1636,6 @@
             </w:r>
             <w:r>
               <w:rPr>
-                <w:rFonts w:ascii="Arial" w:hAnsi="Arial" w:cs="Arial"/>
                 <w:noProof/>
                 <w:webHidden/>
               </w:rPr>
@@ -1740,7 +1643,6 @@
             </w:r>
             <w:r>
               <w:rPr>
-                <w:rFonts w:ascii="Arial" w:hAnsi="Arial" w:cs="Arial"/>
                 <w:noProof/>
                 <w:webHidden/>
               </w:rPr>
@@ -1748,22 +1650,19 @@
             </w:r>
             <w:r>
               <w:rPr>
-                <w:rFonts w:ascii="Arial" w:hAnsi="Arial" w:cs="Arial"/>
-                <w:noProof/>
-                <w:webHidden/>
-              </w:rPr>
-              <w:instrText xml:space="preserve"> PAGEREF _Toc55173852 \h </w:instrText>
-            </w:r>
-            <w:r>
-              <w:rPr>
-                <w:rFonts w:ascii="Arial" w:hAnsi="Arial" w:cs="Arial"/>
-                <w:noProof/>
-                <w:webHidden/>
-              </w:rPr>
-            </w:r>
-            <w:r>
-              <w:rPr>
-                <w:rFonts w:ascii="Arial" w:hAnsi="Arial" w:cs="Arial"/>
+                <w:noProof/>
+                <w:webHidden/>
+              </w:rPr>
+              <w:instrText xml:space="preserve"> PAGEREF _Toc55244040 \h </w:instrText>
+            </w:r>
+            <w:r>
+              <w:rPr>
+                <w:noProof/>
+                <w:webHidden/>
+              </w:rPr>
+            </w:r>
+            <w:r>
+              <w:rPr>
                 <w:noProof/>
                 <w:webHidden/>
               </w:rPr>
@@ -1771,7 +1670,6 @@
             </w:r>
             <w:r>
               <w:rPr>
-                <w:rFonts w:ascii="Arial" w:hAnsi="Arial" w:cs="Arial"/>
                 <w:noProof/>
                 <w:webHidden/>
               </w:rPr>
@@ -1779,7 +1677,6 @@
             </w:r>
             <w:r>
               <w:rPr>
-                <w:rFonts w:ascii="Arial" w:hAnsi="Arial" w:cs="Arial"/>
                 <w:noProof/>
                 <w:webHidden/>
               </w:rPr>
@@ -1794,11 +1691,11 @@
               <w:tab w:val="right" w:leader="dot" w:pos="9350"/>
             </w:tabs>
             <w:rPr>
-              <w:rFonts w:ascii="Arial" w:eastAsiaTheme="minorEastAsia" w:hAnsi="Arial" w:cs="Arial"/>
+              <w:rFonts w:eastAsiaTheme="minorEastAsia"/>
               <w:noProof/>
             </w:rPr>
           </w:pPr>
-          <w:hyperlink w:anchor="_Toc55173853" w:history="1">
+          <w:hyperlink w:anchor="_Toc55244041" w:history="1">
             <w:r>
               <w:rPr>
                 <w:rStyle w:val="Hyperlink"/>
@@ -1809,7 +1706,6 @@
             </w:r>
             <w:r>
               <w:rPr>
-                <w:rFonts w:ascii="Arial" w:hAnsi="Arial" w:cs="Arial"/>
                 <w:noProof/>
                 <w:webHidden/>
               </w:rPr>
@@ -1817,7 +1713,6 @@
             </w:r>
             <w:r>
               <w:rPr>
-                <w:rFonts w:ascii="Arial" w:hAnsi="Arial" w:cs="Arial"/>
                 <w:noProof/>
                 <w:webHidden/>
               </w:rPr>
@@ -1825,22 +1720,19 @@
             </w:r>
             <w:r>
               <w:rPr>
-                <w:rFonts w:ascii="Arial" w:hAnsi="Arial" w:cs="Arial"/>
-                <w:noProof/>
-                <w:webHidden/>
-              </w:rPr>
-              <w:instrText xml:space="preserve"> PAGEREF _Toc55173853 \h </w:instrText>
-            </w:r>
-            <w:r>
-              <w:rPr>
-                <w:rFonts w:ascii="Arial" w:hAnsi="Arial" w:cs="Arial"/>
-                <w:noProof/>
-                <w:webHidden/>
-              </w:rPr>
-            </w:r>
-            <w:r>
-              <w:rPr>
-                <w:rFonts w:ascii="Arial" w:hAnsi="Arial" w:cs="Arial"/>
+                <w:noProof/>
+                <w:webHidden/>
+              </w:rPr>
+              <w:instrText xml:space="preserve"> PAGEREF _Toc55244041 \h </w:instrText>
+            </w:r>
+            <w:r>
+              <w:rPr>
+                <w:noProof/>
+                <w:webHidden/>
+              </w:rPr>
+            </w:r>
+            <w:r>
+              <w:rPr>
                 <w:noProof/>
                 <w:webHidden/>
               </w:rPr>
@@ -1848,7 +1740,6 @@
             </w:r>
             <w:r>
               <w:rPr>
-                <w:rFonts w:ascii="Arial" w:hAnsi="Arial" w:cs="Arial"/>
                 <w:noProof/>
                 <w:webHidden/>
               </w:rPr>
@@ -1856,7 +1747,6 @@
             </w:r>
             <w:r>
               <w:rPr>
-                <w:rFonts w:ascii="Arial" w:hAnsi="Arial" w:cs="Arial"/>
                 <w:noProof/>
                 <w:webHidden/>
               </w:rPr>
@@ -1871,11 +1761,11 @@
               <w:tab w:val="right" w:leader="dot" w:pos="9350"/>
             </w:tabs>
             <w:rPr>
-              <w:rFonts w:ascii="Arial" w:eastAsiaTheme="minorEastAsia" w:hAnsi="Arial" w:cs="Arial"/>
+              <w:rFonts w:eastAsiaTheme="minorEastAsia"/>
               <w:noProof/>
             </w:rPr>
           </w:pPr>
-          <w:hyperlink w:anchor="_Toc55173854" w:history="1">
+          <w:hyperlink w:anchor="_Toc55244042" w:history="1">
             <w:r>
               <w:rPr>
                 <w:rStyle w:val="Hyperlink"/>
@@ -1886,7 +1776,6 @@
             </w:r>
             <w:r>
               <w:rPr>
-                <w:rFonts w:ascii="Arial" w:hAnsi="Arial" w:cs="Arial"/>
                 <w:noProof/>
                 <w:webHidden/>
               </w:rPr>
@@ -1894,7 +1783,6 @@
             </w:r>
             <w:r>
               <w:rPr>
-                <w:rFonts w:ascii="Arial" w:hAnsi="Arial" w:cs="Arial"/>
                 <w:noProof/>
                 <w:webHidden/>
               </w:rPr>
@@ -1902,22 +1790,19 @@
             </w:r>
             <w:r>
               <w:rPr>
-                <w:rFonts w:ascii="Arial" w:hAnsi="Arial" w:cs="Arial"/>
-                <w:noProof/>
-                <w:webHidden/>
-              </w:rPr>
-              <w:instrText xml:space="preserve"> PAGEREF _Toc55173854 \h </w:instrText>
-            </w:r>
-            <w:r>
-              <w:rPr>
-                <w:rFonts w:ascii="Arial" w:hAnsi="Arial" w:cs="Arial"/>
-                <w:noProof/>
-                <w:webHidden/>
-              </w:rPr>
-            </w:r>
-            <w:r>
-              <w:rPr>
-                <w:rFonts w:ascii="Arial" w:hAnsi="Arial" w:cs="Arial"/>
+                <w:noProof/>
+                <w:webHidden/>
+              </w:rPr>
+              <w:instrText xml:space="preserve"> PAGEREF _Toc55244042 \h </w:instrText>
+            </w:r>
+            <w:r>
+              <w:rPr>
+                <w:noProof/>
+                <w:webHidden/>
+              </w:rPr>
+            </w:r>
+            <w:r>
+              <w:rPr>
                 <w:noProof/>
                 <w:webHidden/>
               </w:rPr>
@@ -1925,7 +1810,6 @@
             </w:r>
             <w:r>
               <w:rPr>
-                <w:rFonts w:ascii="Arial" w:hAnsi="Arial" w:cs="Arial"/>
                 <w:noProof/>
                 <w:webHidden/>
               </w:rPr>
@@ -1933,7 +1817,6 @@
             </w:r>
             <w:r>
               <w:rPr>
-                <w:rFonts w:ascii="Arial" w:hAnsi="Arial" w:cs="Arial"/>
                 <w:noProof/>
                 <w:webHidden/>
               </w:rPr>
@@ -1948,11 +1831,11 @@
               <w:tab w:val="right" w:leader="dot" w:pos="9350"/>
             </w:tabs>
             <w:rPr>
-              <w:rFonts w:ascii="Arial" w:eastAsiaTheme="minorEastAsia" w:hAnsi="Arial" w:cs="Arial"/>
+              <w:rFonts w:eastAsiaTheme="minorEastAsia"/>
               <w:noProof/>
             </w:rPr>
           </w:pPr>
-          <w:hyperlink w:anchor="_Toc55173855" w:history="1">
+          <w:hyperlink w:anchor="_Toc55244043" w:history="1">
             <w:r>
               <w:rPr>
                 <w:rStyle w:val="Hyperlink"/>
@@ -1963,7 +1846,6 @@
             </w:r>
             <w:r>
               <w:rPr>
-                <w:rFonts w:ascii="Arial" w:hAnsi="Arial" w:cs="Arial"/>
                 <w:noProof/>
                 <w:webHidden/>
               </w:rPr>
@@ -1971,7 +1853,6 @@
             </w:r>
             <w:r>
               <w:rPr>
-                <w:rFonts w:ascii="Arial" w:hAnsi="Arial" w:cs="Arial"/>
                 <w:noProof/>
                 <w:webHidden/>
               </w:rPr>
@@ -1979,22 +1860,19 @@
             </w:r>
             <w:r>
               <w:rPr>
-                <w:rFonts w:ascii="Arial" w:hAnsi="Arial" w:cs="Arial"/>
-                <w:noProof/>
-                <w:webHidden/>
-              </w:rPr>
-              <w:instrText xml:space="preserve"> PAGEREF _Toc55173855 \h </w:instrText>
-            </w:r>
-            <w:r>
-              <w:rPr>
-                <w:rFonts w:ascii="Arial" w:hAnsi="Arial" w:cs="Arial"/>
-                <w:noProof/>
-                <w:webHidden/>
-              </w:rPr>
-            </w:r>
-            <w:r>
-              <w:rPr>
-                <w:rFonts w:ascii="Arial" w:hAnsi="Arial" w:cs="Arial"/>
+                <w:noProof/>
+                <w:webHidden/>
+              </w:rPr>
+              <w:instrText xml:space="preserve"> PAGEREF _Toc55244043 \h </w:instrText>
+            </w:r>
+            <w:r>
+              <w:rPr>
+                <w:noProof/>
+                <w:webHidden/>
+              </w:rPr>
+            </w:r>
+            <w:r>
+              <w:rPr>
                 <w:noProof/>
                 <w:webHidden/>
               </w:rPr>
@@ -2002,7 +1880,6 @@
             </w:r>
             <w:r>
               <w:rPr>
-                <w:rFonts w:ascii="Arial" w:hAnsi="Arial" w:cs="Arial"/>
                 <w:noProof/>
                 <w:webHidden/>
               </w:rPr>
@@ -2010,7 +1887,6 @@
             </w:r>
             <w:r>
               <w:rPr>
-                <w:rFonts w:ascii="Arial" w:hAnsi="Arial" w:cs="Arial"/>
                 <w:noProof/>
                 <w:webHidden/>
               </w:rPr>
@@ -2025,11 +1901,11 @@
               <w:tab w:val="right" w:leader="dot" w:pos="9350"/>
             </w:tabs>
             <w:rPr>
-              <w:rFonts w:ascii="Arial" w:eastAsiaTheme="minorEastAsia" w:hAnsi="Arial" w:cs="Arial"/>
+              <w:rFonts w:eastAsiaTheme="minorEastAsia"/>
               <w:noProof/>
             </w:rPr>
           </w:pPr>
-          <w:hyperlink w:anchor="_Toc55173856" w:history="1">
+          <w:hyperlink w:anchor="_Toc55244044" w:history="1">
             <w:r>
               <w:rPr>
                 <w:rStyle w:val="Hyperlink"/>
@@ -2040,7 +1916,6 @@
             </w:r>
             <w:r>
               <w:rPr>
-                <w:rFonts w:ascii="Arial" w:hAnsi="Arial" w:cs="Arial"/>
                 <w:noProof/>
                 <w:webHidden/>
               </w:rPr>
@@ -2048,7 +1923,6 @@
             </w:r>
             <w:r>
               <w:rPr>
-                <w:rFonts w:ascii="Arial" w:hAnsi="Arial" w:cs="Arial"/>
                 <w:noProof/>
                 <w:webHidden/>
               </w:rPr>
@@ -2056,22 +1930,19 @@
             </w:r>
             <w:r>
               <w:rPr>
-                <w:rFonts w:ascii="Arial" w:hAnsi="Arial" w:cs="Arial"/>
-                <w:noProof/>
-                <w:webHidden/>
-              </w:rPr>
-              <w:instrText xml:space="preserve"> PAGEREF _Toc55173856 \h </w:instrText>
-            </w:r>
-            <w:r>
-              <w:rPr>
-                <w:rFonts w:ascii="Arial" w:hAnsi="Arial" w:cs="Arial"/>
-                <w:noProof/>
-                <w:webHidden/>
-              </w:rPr>
-            </w:r>
-            <w:r>
-              <w:rPr>
-                <w:rFonts w:ascii="Arial" w:hAnsi="Arial" w:cs="Arial"/>
+                <w:noProof/>
+                <w:webHidden/>
+              </w:rPr>
+              <w:instrText xml:space="preserve"> PAGEREF _Toc55244044 \h </w:instrText>
+            </w:r>
+            <w:r>
+              <w:rPr>
+                <w:noProof/>
+                <w:webHidden/>
+              </w:rPr>
+            </w:r>
+            <w:r>
+              <w:rPr>
                 <w:noProof/>
                 <w:webHidden/>
               </w:rPr>
@@ -2079,7 +1950,6 @@
             </w:r>
             <w:r>
               <w:rPr>
-                <w:rFonts w:ascii="Arial" w:hAnsi="Arial" w:cs="Arial"/>
                 <w:noProof/>
                 <w:webHidden/>
               </w:rPr>
@@ -2087,7 +1957,6 @@
             </w:r>
             <w:r>
               <w:rPr>
-                <w:rFonts w:ascii="Arial" w:hAnsi="Arial" w:cs="Arial"/>
                 <w:noProof/>
                 <w:webHidden/>
               </w:rPr>
@@ -2102,11 +1971,11 @@
               <w:tab w:val="right" w:leader="dot" w:pos="9350"/>
             </w:tabs>
             <w:rPr>
-              <w:rFonts w:ascii="Arial" w:eastAsiaTheme="minorEastAsia" w:hAnsi="Arial" w:cs="Arial"/>
+              <w:rFonts w:eastAsiaTheme="minorEastAsia"/>
               <w:noProof/>
             </w:rPr>
           </w:pPr>
-          <w:hyperlink w:anchor="_Toc55173857" w:history="1">
+          <w:hyperlink w:anchor="_Toc55244045" w:history="1">
             <w:r>
               <w:rPr>
                 <w:rStyle w:val="Hyperlink"/>
@@ -2119,7 +1988,6 @@
             </w:r>
             <w:r>
               <w:rPr>
-                <w:rFonts w:ascii="Arial" w:hAnsi="Arial" w:cs="Arial"/>
                 <w:noProof/>
                 <w:webHidden/>
               </w:rPr>
@@ -2127,7 +1995,6 @@
             </w:r>
             <w:r>
               <w:rPr>
-                <w:rFonts w:ascii="Arial" w:hAnsi="Arial" w:cs="Arial"/>
                 <w:noProof/>
                 <w:webHidden/>
               </w:rPr>
@@ -2135,22 +2002,19 @@
             </w:r>
             <w:r>
               <w:rPr>
-                <w:rFonts w:ascii="Arial" w:hAnsi="Arial" w:cs="Arial"/>
-                <w:noProof/>
-                <w:webHidden/>
-              </w:rPr>
-              <w:instrText xml:space="preserve"> PAGEREF _Toc55173857 \h </w:instrText>
-            </w:r>
-            <w:r>
-              <w:rPr>
-                <w:rFonts w:ascii="Arial" w:hAnsi="Arial" w:cs="Arial"/>
-                <w:noProof/>
-                <w:webHidden/>
-              </w:rPr>
-            </w:r>
-            <w:r>
-              <w:rPr>
-                <w:rFonts w:ascii="Arial" w:hAnsi="Arial" w:cs="Arial"/>
+                <w:noProof/>
+                <w:webHidden/>
+              </w:rPr>
+              <w:instrText xml:space="preserve"> PAGEREF _Toc55244045 \h </w:instrText>
+            </w:r>
+            <w:r>
+              <w:rPr>
+                <w:noProof/>
+                <w:webHidden/>
+              </w:rPr>
+            </w:r>
+            <w:r>
+              <w:rPr>
                 <w:noProof/>
                 <w:webHidden/>
               </w:rPr>
@@ -2158,7 +2022,6 @@
             </w:r>
             <w:r>
               <w:rPr>
-                <w:rFonts w:ascii="Arial" w:hAnsi="Arial" w:cs="Arial"/>
                 <w:noProof/>
                 <w:webHidden/>
               </w:rPr>
@@ -2166,7 +2029,6 @@
             </w:r>
             <w:r>
               <w:rPr>
-                <w:rFonts w:ascii="Arial" w:hAnsi="Arial" w:cs="Arial"/>
                 <w:noProof/>
                 <w:webHidden/>
               </w:rPr>
@@ -2181,11 +2043,11 @@
               <w:tab w:val="right" w:leader="dot" w:pos="9350"/>
             </w:tabs>
             <w:rPr>
-              <w:rFonts w:ascii="Arial" w:eastAsiaTheme="minorEastAsia" w:hAnsi="Arial" w:cs="Arial"/>
+              <w:rFonts w:eastAsiaTheme="minorEastAsia"/>
               <w:noProof/>
             </w:rPr>
           </w:pPr>
-          <w:hyperlink w:anchor="_Toc55173858" w:history="1">
+          <w:hyperlink w:anchor="_Toc55244046" w:history="1">
             <w:r>
               <w:rPr>
                 <w:rStyle w:val="Hyperlink"/>
@@ -2198,7 +2060,6 @@
             </w:r>
             <w:r>
               <w:rPr>
-                <w:rFonts w:ascii="Arial" w:hAnsi="Arial" w:cs="Arial"/>
                 <w:noProof/>
                 <w:webHidden/>
               </w:rPr>
@@ -2206,7 +2067,6 @@
             </w:r>
             <w:r>
               <w:rPr>
-                <w:rFonts w:ascii="Arial" w:hAnsi="Arial" w:cs="Arial"/>
                 <w:noProof/>
                 <w:webHidden/>
               </w:rPr>
@@ -2214,22 +2074,19 @@
             </w:r>
             <w:r>
               <w:rPr>
-                <w:rFonts w:ascii="Arial" w:hAnsi="Arial" w:cs="Arial"/>
-                <w:noProof/>
-                <w:webHidden/>
-              </w:rPr>
-              <w:instrText xml:space="preserve"> PAGEREF _Toc55173858 \h </w:instrText>
-            </w:r>
-            <w:r>
-              <w:rPr>
-                <w:rFonts w:ascii="Arial" w:hAnsi="Arial" w:cs="Arial"/>
-                <w:noProof/>
-                <w:webHidden/>
-              </w:rPr>
-            </w:r>
-            <w:r>
-              <w:rPr>
-                <w:rFonts w:ascii="Arial" w:hAnsi="Arial" w:cs="Arial"/>
+                <w:noProof/>
+                <w:webHidden/>
+              </w:rPr>
+              <w:instrText xml:space="preserve"> PAGEREF _Toc55244046 \h </w:instrText>
+            </w:r>
+            <w:r>
+              <w:rPr>
+                <w:noProof/>
+                <w:webHidden/>
+              </w:rPr>
+            </w:r>
+            <w:r>
+              <w:rPr>
                 <w:noProof/>
                 <w:webHidden/>
               </w:rPr>
@@ -2237,7 +2094,6 @@
             </w:r>
             <w:r>
               <w:rPr>
-                <w:rFonts w:ascii="Arial" w:hAnsi="Arial" w:cs="Arial"/>
                 <w:noProof/>
                 <w:webHidden/>
               </w:rPr>
@@ -2245,7 +2101,6 @@
             </w:r>
             <w:r>
               <w:rPr>
-                <w:rFonts w:ascii="Arial" w:hAnsi="Arial" w:cs="Arial"/>
                 <w:noProof/>
                 <w:webHidden/>
               </w:rPr>
@@ -2362,7 +2217,7 @@
           <w:color w:val="000000" w:themeColor="text1"/>
         </w:rPr>
       </w:pPr>
-      <w:bookmarkStart w:id="0" w:name="_Toc55173838"/>
+      <w:bookmarkStart w:id="0" w:name="_Toc55244026"/>
       <w:r>
         <w:rPr>
           <w:rFonts w:ascii="Arial" w:hAnsi="Arial" w:cs="Arial"/>
@@ -2390,7 +2245,7 @@
           <w:color w:val="000000" w:themeColor="text1"/>
         </w:rPr>
       </w:pPr>
-      <w:bookmarkStart w:id="1" w:name="_Toc55173839"/>
+      <w:bookmarkStart w:id="1" w:name="_Toc55244027"/>
       <w:r>
         <w:rPr>
           <w:rFonts w:ascii="Arial" w:hAnsi="Arial" w:cs="Arial"/>
@@ -2446,7 +2301,19 @@
         <w:rPr>
           <w:rFonts w:ascii="Arial" w:hAnsi="Arial" w:cs="Arial"/>
         </w:rPr>
-        <w:t xml:space="preserve">management system which is a system that is developed for the human resource managers to provide them with information and at the same time make the task of human resource managers easier and more effective in the business. This HRIM system is not specified to a business but can be used by any business to manage </w:t>
+        <w:t xml:space="preserve">management system which is a system that is developed for the human resource managers to provide them with information and at the same time make the task of human resource managers easier and </w:t>
+      </w:r>
+      <w:r>
+        <w:rPr>
+          <w:rFonts w:ascii="Arial" w:hAnsi="Arial" w:cs="Arial"/>
+        </w:rPr>
+        <w:t xml:space="preserve">make them </w:t>
+      </w:r>
+      <w:r>
+        <w:rPr>
+          <w:rFonts w:ascii="Arial" w:hAnsi="Arial" w:cs="Arial"/>
+        </w:rPr>
+        <w:t xml:space="preserve">more effective in the business. This HRIM system is not specified to a business but can be used by any business to manage </w:t>
       </w:r>
       <w:r>
         <w:rPr>
@@ -2464,7 +2331,7 @@
         <w:rPr>
           <w:rFonts w:ascii="Arial" w:hAnsi="Arial" w:cs="Arial"/>
         </w:rPr>
-        <w:t xml:space="preserve"> and</w:t>
+        <w:t>,</w:t>
       </w:r>
       <w:r>
         <w:rPr>
@@ -2507,7 +2374,7 @@
           <w:color w:val="000000" w:themeColor="text1"/>
         </w:rPr>
       </w:pPr>
-      <w:bookmarkStart w:id="2" w:name="_Toc55173840"/>
+      <w:bookmarkStart w:id="2" w:name="_Toc55244028"/>
       <w:r>
         <w:rPr>
           <w:rFonts w:ascii="Arial" w:hAnsi="Arial" w:cs="Arial"/>
@@ -2628,39 +2495,14 @@
           <w:rFonts w:ascii="Arial" w:hAnsi="Arial" w:cs="Arial"/>
           <w:color w:val="000000" w:themeColor="text1"/>
         </w:rPr>
-        <w:t xml:space="preserve"> Zahid Hussain, James Wallace and </w:t>
-      </w:r>
-      <w:proofErr w:type="spellStart"/>
+        <w:t xml:space="preserve"> </w:t>
+      </w:r>
       <w:r>
         <w:rPr>
           <w:rFonts w:ascii="Arial" w:hAnsi="Arial" w:cs="Arial"/>
           <w:color w:val="000000" w:themeColor="text1"/>
         </w:rPr>
-        <w:t>Nelarine</w:t>
-      </w:r>
-      <w:proofErr w:type="spellEnd"/>
-      <w:r>
-        <w:rPr>
-          <w:rFonts w:ascii="Arial" w:hAnsi="Arial" w:cs="Arial"/>
-          <w:color w:val="000000" w:themeColor="text1"/>
-        </w:rPr>
-        <w:t xml:space="preserve"> </w:t>
-      </w:r>
-      <w:proofErr w:type="spellStart"/>
-      <w:r>
-        <w:rPr>
-          <w:rFonts w:ascii="Arial" w:hAnsi="Arial" w:cs="Arial"/>
-          <w:color w:val="000000" w:themeColor="text1"/>
-        </w:rPr>
-        <w:t>E.Cornelius</w:t>
-      </w:r>
-      <w:proofErr w:type="spellEnd"/>
-      <w:r>
-        <w:rPr>
-          <w:rFonts w:ascii="Arial" w:hAnsi="Arial" w:cs="Arial"/>
-          <w:color w:val="000000" w:themeColor="text1"/>
-        </w:rPr>
-        <w:t xml:space="preserve"> (2007) </w:t>
+        <w:t xml:space="preserve">(Hussain, Wallace and Cornelius, 2020) </w:t>
       </w:r>
       <w:r>
         <w:rPr>
@@ -2816,7 +2658,7 @@
           <w:shd w:val="clear" w:color="auto" w:fill="FFFFFF"/>
         </w:rPr>
       </w:pPr>
-      <w:bookmarkStart w:id="3" w:name="_Toc55173841"/>
+      <w:bookmarkStart w:id="3" w:name="_Toc55244029"/>
       <w:r>
         <w:rPr>
           <w:rFonts w:ascii="Arial" w:hAnsi="Arial" w:cs="Arial"/>
@@ -2845,7 +2687,7 @@
           <w:color w:val="000000" w:themeColor="text1"/>
         </w:rPr>
       </w:pPr>
-      <w:bookmarkStart w:id="4" w:name="_Toc55173842"/>
+      <w:bookmarkStart w:id="4" w:name="_Toc55244030"/>
       <w:r>
         <w:rPr>
           <w:rFonts w:ascii="Arial" w:hAnsi="Arial" w:cs="Arial"/>
@@ -2872,7 +2714,7 @@
           <w:color w:val="222222"/>
           <w:shd w:val="clear" w:color="auto" w:fill="FFFFFF"/>
         </w:rPr>
-        <w:t xml:space="preserve">There are several factors that affect the business it may be in a positive way or else a negative way but what decides this outcome depends on how the business manages these factors. The employees are one of the factors that can have a huge impact on the </w:t>
+        <w:t xml:space="preserve">There are several factors that affect the business it may be in a positive way or else a negative way but what decides this outcome depends on how the business manages these factors. The employees </w:t>
       </w:r>
       <w:r>
         <w:rPr>
@@ -2880,7 +2722,7 @@
           <w:color w:val="222222"/>
           <w:shd w:val="clear" w:color="auto" w:fill="FFFFFF"/>
         </w:rPr>
-        <w:t>organization,</w:t>
+        <w:t xml:space="preserve">of the business </w:t>
       </w:r>
       <w:r>
         <w:rPr>
@@ -2888,7 +2730,7 @@
           <w:color w:val="222222"/>
           <w:shd w:val="clear" w:color="auto" w:fill="FFFFFF"/>
         </w:rPr>
-        <w:t xml:space="preserve"> so the business needs to manage it in a proper manner.</w:t>
+        <w:t>are one of the</w:t>
       </w:r>
       <w:r>
         <w:rPr>
@@ -2896,7 +2738,7 @@
           <w:color w:val="222222"/>
           <w:shd w:val="clear" w:color="auto" w:fill="FFFFFF"/>
         </w:rPr>
-        <w:t xml:space="preserve"> There are many HRIM systems out in the market but the issue with most of these systems is that they do not provide enough functionalities for human resource managers to mages the employees effectively or the system is too complicated to use so in this case human resource managers needs to be trained and this will be </w:t>
+        <w:t xml:space="preserve"> main</w:t>
       </w:r>
       <w:r>
         <w:rPr>
@@ -2904,7 +2746,7 @@
           <w:color w:val="222222"/>
           <w:shd w:val="clear" w:color="auto" w:fill="FFFFFF"/>
         </w:rPr>
-        <w:t>an</w:t>
+        <w:t xml:space="preserve"> factors that can have a huge impact on the </w:t>
       </w:r>
       <w:r>
         <w:rPr>
@@ -2912,7 +2754,7 @@
           <w:color w:val="222222"/>
           <w:shd w:val="clear" w:color="auto" w:fill="FFFFFF"/>
         </w:rPr>
-        <w:t xml:space="preserve"> additional cost for the organization. </w:t>
+        <w:t>organization,</w:t>
       </w:r>
       <w:r>
         <w:rPr>
@@ -2920,7 +2762,7 @@
           <w:color w:val="222222"/>
           <w:shd w:val="clear" w:color="auto" w:fill="FFFFFF"/>
         </w:rPr>
-        <w:t>So,</w:t>
+        <w:t xml:space="preserve"> so the business needs to manage it in a proper manner.</w:t>
       </w:r>
       <w:r>
         <w:rPr>
@@ -2928,7 +2770,7 @@
           <w:color w:val="222222"/>
           <w:shd w:val="clear" w:color="auto" w:fill="FFFFFF"/>
         </w:rPr>
-        <w:t xml:space="preserve"> what the business needs is a user friendly HRIM system that has the functionalities </w:t>
+        <w:t xml:space="preserve"> </w:t>
       </w:r>
       <w:r>
         <w:rPr>
@@ -2936,7 +2778,7 @@
           <w:color w:val="222222"/>
           <w:shd w:val="clear" w:color="auto" w:fill="FFFFFF"/>
         </w:rPr>
-        <w:t>required</w:t>
+        <w:t>According to</w:t>
       </w:r>
       <w:r>
         <w:rPr>
@@ -2944,7 +2786,7 @@
           <w:color w:val="222222"/>
           <w:shd w:val="clear" w:color="auto" w:fill="FFFFFF"/>
         </w:rPr>
-        <w:t xml:space="preserve"> for management</w:t>
+        <w:t xml:space="preserve"> </w:t>
       </w:r>
       <w:r>
         <w:rPr>
@@ -2952,7 +2794,7 @@
           <w:color w:val="222222"/>
           <w:shd w:val="clear" w:color="auto" w:fill="FFFFFF"/>
         </w:rPr>
-        <w:t>. A good HRIM does not just help the business it also helps the employees working in the organization</w:t>
+        <w:t>(Balyuk, 2020)</w:t>
       </w:r>
       <w:r>
         <w:rPr>
@@ -2960,7 +2802,7 @@
           <w:color w:val="222222"/>
           <w:shd w:val="clear" w:color="auto" w:fill="FFFFFF"/>
         </w:rPr>
-        <w:t xml:space="preserve"> making them more motivated and provide them a good working environment</w:t>
+        <w:t xml:space="preserve"> </w:t>
       </w:r>
       <w:r>
         <w:rPr>
@@ -2968,7 +2810,7 @@
           <w:color w:val="222222"/>
           <w:shd w:val="clear" w:color="auto" w:fill="FFFFFF"/>
         </w:rPr>
-        <w:t xml:space="preserve"> </w:t>
+        <w:t xml:space="preserve">Management of employees is important because the company is made up of people with different ages, customs and profiles and managing them is </w:t>
       </w:r>
       <w:r>
         <w:rPr>
@@ -2976,7 +2818,7 @@
           <w:color w:val="222222"/>
           <w:shd w:val="clear" w:color="auto" w:fill="FFFFFF"/>
         </w:rPr>
-        <w:t>and this will have a positive impact on</w:t>
+        <w:t>crucial</w:t>
       </w:r>
       <w:r>
         <w:rPr>
@@ -2984,7 +2826,7 @@
           <w:color w:val="222222"/>
           <w:shd w:val="clear" w:color="auto" w:fill="FFFFFF"/>
         </w:rPr>
-        <w:t xml:space="preserve"> the business </w:t>
+        <w:t xml:space="preserve"> to the success of the business and she also states that if they are </w:t>
       </w:r>
       <w:r>
         <w:rPr>
@@ -2992,7 +2834,7 @@
           <w:color w:val="222222"/>
           <w:shd w:val="clear" w:color="auto" w:fill="FFFFFF"/>
         </w:rPr>
-        <w:t>and may result in</w:t>
+        <w:t>managed</w:t>
       </w:r>
       <w:r>
         <w:rPr>
@@ -3000,7 +2842,167 @@
           <w:color w:val="222222"/>
           <w:shd w:val="clear" w:color="auto" w:fill="FFFFFF"/>
         </w:rPr>
-        <w:t xml:space="preserve"> grow and become more successful. </w:t>
+        <w:t xml:space="preserve"> </w:t>
+      </w:r>
+      <w:r>
+        <w:rPr>
+          <w:rFonts w:ascii="Arial" w:hAnsi="Arial" w:cs="Arial"/>
+          <w:color w:val="222222"/>
+          <w:shd w:val="clear" w:color="auto" w:fill="FFFFFF"/>
+        </w:rPr>
+        <w:t xml:space="preserve">in a proper manner it could provide benefits like good working environment, employee development, Increased productivity and motivation and finally business objective alignment. </w:t>
+      </w:r>
+      <w:r>
+        <w:rPr>
+          <w:rFonts w:ascii="Arial" w:hAnsi="Arial" w:cs="Arial"/>
+          <w:color w:val="222222"/>
+          <w:shd w:val="clear" w:color="auto" w:fill="FFFFFF"/>
+        </w:rPr>
+        <w:t>So,</w:t>
+      </w:r>
+      <w:r>
+        <w:rPr>
+          <w:rFonts w:ascii="Arial" w:hAnsi="Arial" w:cs="Arial"/>
+          <w:color w:val="222222"/>
+          <w:shd w:val="clear" w:color="auto" w:fill="FFFFFF"/>
+        </w:rPr>
+        <w:t xml:space="preserve"> what the business needs is a user friendly HRIM system that has the functionalities </w:t>
+      </w:r>
+      <w:r>
+        <w:rPr>
+          <w:rFonts w:ascii="Arial" w:hAnsi="Arial" w:cs="Arial"/>
+          <w:color w:val="222222"/>
+          <w:shd w:val="clear" w:color="auto" w:fill="FFFFFF"/>
+        </w:rPr>
+        <w:t>required</w:t>
+      </w:r>
+      <w:r>
+        <w:rPr>
+          <w:rFonts w:ascii="Arial" w:hAnsi="Arial" w:cs="Arial"/>
+          <w:color w:val="222222"/>
+          <w:shd w:val="clear" w:color="auto" w:fill="FFFFFF"/>
+        </w:rPr>
+        <w:t xml:space="preserve"> for management</w:t>
+      </w:r>
+      <w:r>
+        <w:rPr>
+          <w:rFonts w:ascii="Arial" w:hAnsi="Arial" w:cs="Arial"/>
+          <w:color w:val="222222"/>
+          <w:shd w:val="clear" w:color="auto" w:fill="FFFFFF"/>
+        </w:rPr>
+        <w:t xml:space="preserve"> of employees</w:t>
+      </w:r>
+      <w:r>
+        <w:rPr>
+          <w:rFonts w:ascii="Arial" w:hAnsi="Arial" w:cs="Arial"/>
+          <w:color w:val="222222"/>
+          <w:shd w:val="clear" w:color="auto" w:fill="FFFFFF"/>
+        </w:rPr>
+        <w:t xml:space="preserve"> and reduce the mundane tasks of human resource managers</w:t>
+      </w:r>
+      <w:r>
+        <w:rPr>
+          <w:rFonts w:ascii="Arial" w:hAnsi="Arial" w:cs="Arial"/>
+          <w:color w:val="222222"/>
+          <w:shd w:val="clear" w:color="auto" w:fill="FFFFFF"/>
+        </w:rPr>
+        <w:t>. A good HRIM does not just help the business</w:t>
+      </w:r>
+      <w:r>
+        <w:rPr>
+          <w:rFonts w:ascii="Arial" w:hAnsi="Arial" w:cs="Arial"/>
+          <w:color w:val="222222"/>
+          <w:shd w:val="clear" w:color="auto" w:fill="FFFFFF"/>
+        </w:rPr>
+        <w:t xml:space="preserve"> and HR managers</w:t>
+      </w:r>
+      <w:r>
+        <w:rPr>
+          <w:rFonts w:ascii="Arial" w:hAnsi="Arial" w:cs="Arial"/>
+          <w:color w:val="222222"/>
+          <w:shd w:val="clear" w:color="auto" w:fill="FFFFFF"/>
+        </w:rPr>
+        <w:t xml:space="preserve"> it also helps the employees working in the organization</w:t>
+      </w:r>
+      <w:r>
+        <w:rPr>
+          <w:rFonts w:ascii="Arial" w:hAnsi="Arial" w:cs="Arial"/>
+          <w:color w:val="222222"/>
+          <w:shd w:val="clear" w:color="auto" w:fill="FFFFFF"/>
+        </w:rPr>
+        <w:t xml:space="preserve"> making them more motivated and provide them a good working environment</w:t>
+      </w:r>
+      <w:r>
+        <w:rPr>
+          <w:rFonts w:ascii="Arial" w:hAnsi="Arial" w:cs="Arial"/>
+          <w:color w:val="222222"/>
+          <w:shd w:val="clear" w:color="auto" w:fill="FFFFFF"/>
+        </w:rPr>
+        <w:t xml:space="preserve"> </w:t>
+      </w:r>
+      <w:r>
+        <w:rPr>
+          <w:rFonts w:ascii="Arial" w:hAnsi="Arial" w:cs="Arial"/>
+          <w:color w:val="222222"/>
+          <w:shd w:val="clear" w:color="auto" w:fill="FFFFFF"/>
+        </w:rPr>
+        <w:t>and this will have a positive impact on</w:t>
+      </w:r>
+      <w:r>
+        <w:rPr>
+          <w:rFonts w:ascii="Arial" w:hAnsi="Arial" w:cs="Arial"/>
+          <w:color w:val="222222"/>
+          <w:shd w:val="clear" w:color="auto" w:fill="FFFFFF"/>
+        </w:rPr>
+        <w:t xml:space="preserve"> the business </w:t>
+      </w:r>
+      <w:r>
+        <w:rPr>
+          <w:rFonts w:ascii="Arial" w:hAnsi="Arial" w:cs="Arial"/>
+          <w:color w:val="222222"/>
+          <w:shd w:val="clear" w:color="auto" w:fill="FFFFFF"/>
+        </w:rPr>
+        <w:t>and may result in</w:t>
+      </w:r>
+      <w:r>
+        <w:rPr>
+          <w:rFonts w:ascii="Arial" w:hAnsi="Arial" w:cs="Arial"/>
+          <w:color w:val="222222"/>
+          <w:shd w:val="clear" w:color="auto" w:fill="FFFFFF"/>
+        </w:rPr>
+        <w:t xml:space="preserve"> </w:t>
+      </w:r>
+      <w:r>
+        <w:rPr>
+          <w:rFonts w:ascii="Arial" w:hAnsi="Arial" w:cs="Arial"/>
+          <w:color w:val="222222"/>
+          <w:shd w:val="clear" w:color="auto" w:fill="FFFFFF"/>
+        </w:rPr>
+        <w:t xml:space="preserve">business </w:t>
+      </w:r>
+      <w:r>
+        <w:rPr>
+          <w:rFonts w:ascii="Arial" w:hAnsi="Arial" w:cs="Arial"/>
+          <w:color w:val="222222"/>
+          <w:shd w:val="clear" w:color="auto" w:fill="FFFFFF"/>
+        </w:rPr>
+        <w:t>grow</w:t>
+      </w:r>
+      <w:r>
+        <w:rPr>
+          <w:rFonts w:ascii="Arial" w:hAnsi="Arial" w:cs="Arial"/>
+          <w:color w:val="222222"/>
+          <w:shd w:val="clear" w:color="auto" w:fill="FFFFFF"/>
+        </w:rPr>
+        <w:t>th or it becoming</w:t>
+      </w:r>
+      <w:r>
+        <w:rPr>
+          <w:rFonts w:ascii="Arial" w:hAnsi="Arial" w:cs="Arial"/>
+          <w:color w:val="222222"/>
+          <w:shd w:val="clear" w:color="auto" w:fill="FFFFFF"/>
+        </w:rPr>
+        <w:t xml:space="preserve"> more successful. </w:t>
       </w:r>
     </w:p>
     <w:p>
@@ -3015,7 +3017,7 @@
           <w:szCs w:val="20"/>
         </w:rPr>
       </w:pPr>
-      <w:bookmarkStart w:id="5" w:name="_Toc55173843"/>
+      <w:bookmarkStart w:id="5" w:name="_Toc55244031"/>
       <w:r>
         <w:rPr>
           <w:rFonts w:ascii="Arial" w:hAnsi="Arial" w:cs="Arial"/>
@@ -3058,7 +3060,19 @@
         <w:rPr>
           <w:rFonts w:ascii="Arial" w:hAnsi="Arial" w:cs="Arial"/>
         </w:rPr>
-        <w:t>managers by automating them by developing a HRIM system. so that they can be more efficient in the decision-making process. There are multiple HRIM systems in the market but the problem with those systems are either too complicated for user or there are less functionalities.</w:t>
+        <w:t>managers by automating them by developing a HRIM system. so that they can be more efficient in the decision-making process. There are multiple HRIM systems in the market but the problem with those systems are either too complicated for user or there are less functionalities</w:t>
+      </w:r>
+      <w:r>
+        <w:rPr>
+          <w:rFonts w:ascii="Arial" w:hAnsi="Arial" w:cs="Arial"/>
+        </w:rPr>
+        <w:t xml:space="preserve"> so with this project I will attempt to solve this problem by providing a good and user friendly HRIM system</w:t>
+      </w:r>
+      <w:r>
+        <w:rPr>
+          <w:rFonts w:ascii="Arial" w:hAnsi="Arial" w:cs="Arial"/>
+        </w:rPr>
+        <w:t>.</w:t>
       </w:r>
     </w:p>
     <w:p>
@@ -3073,7 +3087,7 @@
           <w:szCs w:val="20"/>
         </w:rPr>
       </w:pPr>
-      <w:bookmarkStart w:id="6" w:name="_Toc55173844"/>
+      <w:bookmarkStart w:id="6" w:name="_Toc55244032"/>
       <w:r>
         <w:rPr>
           <w:rFonts w:ascii="Arial" w:hAnsi="Arial" w:cs="Arial"/>
@@ -3083,6 +3097,7 @@
           <w:sz w:val="20"/>
           <w:szCs w:val="20"/>
         </w:rPr>
+        <w:lastRenderedPageBreak/>
         <w:t xml:space="preserve">2.1.2 Analysis of </w:t>
       </w:r>
       <w:r>
@@ -3116,14 +3131,55 @@
         <w:rPr>
           <w:rFonts w:ascii="Arial" w:hAnsi="Arial" w:cs="Arial"/>
         </w:rPr>
-        <w:t xml:space="preserve"> identify what are the main issues that a HR manager, the task that could be automated and to determine what information would help the human resource managers a questionnaire was done. The target people of the questionnaire was the HR managers, students or anyone who has seen or used HRIM systems and I received fifty plus response from all these categories </w:t>
-      </w:r>
-      <w:r>
-        <w:rPr>
-          <w:rFonts w:ascii="Arial" w:hAnsi="Arial" w:cs="Arial"/>
-        </w:rPr>
-        <w:lastRenderedPageBreak/>
-        <w:t>providing me with information on how happy they are with current HRIM systems, what functionalities it should have, the problems they face as HR managers and more. These responses were</w:t>
+        <w:t xml:space="preserve"> identify what are the main issues that a HR manager</w:t>
+      </w:r>
+      <w:r>
+        <w:rPr>
+          <w:rFonts w:ascii="Arial" w:hAnsi="Arial" w:cs="Arial"/>
+        </w:rPr>
+        <w:t xml:space="preserve"> have</w:t>
+      </w:r>
+      <w:r>
+        <w:rPr>
+          <w:rFonts w:ascii="Arial" w:hAnsi="Arial" w:cs="Arial"/>
+        </w:rPr>
+        <w:t>, the task that could be automated and to determine what information would help the human resource managers a questionnaire was done. The target people of the questionnaire was the HR managers, students or anyone who has seen or used HRIM systems</w:t>
+      </w:r>
+      <w:r>
+        <w:rPr>
+          <w:rFonts w:ascii="Arial" w:hAnsi="Arial" w:cs="Arial"/>
+        </w:rPr>
+        <w:t>,</w:t>
+      </w:r>
+      <w:r>
+        <w:rPr>
+          <w:rFonts w:ascii="Arial" w:hAnsi="Arial" w:cs="Arial"/>
+        </w:rPr>
+        <w:t xml:space="preserve"> I received fifty plus response from all </w:t>
+      </w:r>
+      <w:r>
+        <w:rPr>
+          <w:rFonts w:ascii="Arial" w:hAnsi="Arial" w:cs="Arial"/>
+        </w:rPr>
+        <w:t xml:space="preserve">the target people </w:t>
+      </w:r>
+      <w:r>
+        <w:rPr>
+          <w:rFonts w:ascii="Arial" w:hAnsi="Arial" w:cs="Arial"/>
+        </w:rPr>
+        <w:t xml:space="preserve">providing me with information on how happy they are with current HRIM systems, what functionalities </w:t>
+      </w:r>
+      <w:r>
+        <w:rPr>
+          <w:rFonts w:ascii="Arial" w:hAnsi="Arial" w:cs="Arial"/>
+        </w:rPr>
+        <w:t>a HRIM system</w:t>
+      </w:r>
+      <w:r>
+        <w:rPr>
+          <w:rFonts w:ascii="Arial" w:hAnsi="Arial" w:cs="Arial"/>
+        </w:rPr>
+        <w:t xml:space="preserve"> should have, the problems they face as HR managers and more. These responses were</w:t>
       </w:r>
       <w:r>
         <w:rPr>
@@ -3201,7 +3257,7 @@
           <w:bCs/>
         </w:rPr>
       </w:pPr>
-      <w:bookmarkStart w:id="8" w:name="_Toc55173845"/>
+      <w:bookmarkStart w:id="8" w:name="_Toc55244033"/>
       <w:bookmarkEnd w:id="7"/>
       <w:r>
         <w:rPr>
@@ -3531,7 +3587,7 @@
           <w:color w:val="000000" w:themeColor="text1"/>
         </w:rPr>
       </w:pPr>
-      <w:bookmarkStart w:id="10" w:name="_Toc55173846"/>
+      <w:bookmarkStart w:id="10" w:name="_Toc55244034"/>
       <w:bookmarkEnd w:id="9"/>
       <w:r>
         <w:rPr>
@@ -3573,21 +3629,7 @@
         <w:rPr>
           <w:rFonts w:ascii="Arial" w:hAnsi="Arial" w:cs="Arial"/>
         </w:rPr>
-        <w:t xml:space="preserve">Identify what are functionalities that the human managers need </w:t>
-      </w:r>
-      <w:proofErr w:type="gramStart"/>
-      <w:r>
-        <w:rPr>
-          <w:rFonts w:ascii="Arial" w:hAnsi="Arial" w:cs="Arial"/>
-        </w:rPr>
-        <w:t>in order to</w:t>
-      </w:r>
-      <w:proofErr w:type="gramEnd"/>
-      <w:r>
-        <w:rPr>
-          <w:rFonts w:ascii="Arial" w:hAnsi="Arial" w:cs="Arial"/>
-        </w:rPr>
-        <w:t xml:space="preserve"> manage task easily</w:t>
+        <w:t>Identify what are functionalities that the human managers need in order to manage task easily</w:t>
       </w:r>
     </w:p>
     <w:p>
@@ -3725,7 +3767,19 @@
         <w:rPr>
           <w:rFonts w:ascii="Arial" w:hAnsi="Arial" w:cs="Arial"/>
         </w:rPr>
-        <w:t xml:space="preserve"> To manage employees effectively </w:t>
+        <w:t xml:space="preserve"> To </w:t>
+      </w:r>
+      <w:r>
+        <w:rPr>
+          <w:rFonts w:ascii="Arial" w:hAnsi="Arial" w:cs="Arial"/>
+        </w:rPr>
+        <w:t xml:space="preserve">provide a way to </w:t>
+      </w:r>
+      <w:r>
+        <w:rPr>
+          <w:rFonts w:ascii="Arial" w:hAnsi="Arial" w:cs="Arial"/>
+        </w:rPr>
+        <w:t xml:space="preserve">manage employees effectively </w:t>
       </w:r>
     </w:p>
     <w:p>
@@ -3736,7 +3790,7 @@
           <w:color w:val="000000" w:themeColor="text1"/>
         </w:rPr>
       </w:pPr>
-      <w:bookmarkStart w:id="12" w:name="_Toc55173847"/>
+      <w:bookmarkStart w:id="12" w:name="_Toc55244035"/>
       <w:bookmarkEnd w:id="11"/>
       <w:r>
         <w:rPr>
@@ -3940,6 +3994,7 @@
         <w:rPr>
           <w:rFonts w:ascii="Arial" w:hAnsi="Arial" w:cs="Arial"/>
         </w:rPr>
+        <w:lastRenderedPageBreak/>
         <w:t>HR managers to send notifications to the employee in the organization</w:t>
       </w:r>
     </w:p>
@@ -4035,7 +4090,6 @@
         <w:rPr>
           <w:rFonts w:ascii="Arial" w:hAnsi="Arial" w:cs="Arial"/>
         </w:rPr>
-        <w:lastRenderedPageBreak/>
         <w:t>HR managers to manage the hiring process</w:t>
       </w:r>
     </w:p>
@@ -4148,7 +4202,7 @@
           <w:color w:val="000000" w:themeColor="text1"/>
         </w:rPr>
       </w:pPr>
-      <w:bookmarkStart w:id="13" w:name="_Toc55173848"/>
+      <w:bookmarkStart w:id="13" w:name="_Toc55244036"/>
       <w:r>
         <w:rPr>
           <w:rFonts w:ascii="Arial" w:hAnsi="Arial" w:cs="Arial"/>
@@ -4412,7 +4466,7 @@
           <w:color w:val="000000" w:themeColor="text1"/>
         </w:rPr>
       </w:pPr>
-      <w:bookmarkStart w:id="14" w:name="_Toc55173849"/>
+      <w:bookmarkStart w:id="14" w:name="_Toc55244037"/>
       <w:r>
         <w:rPr>
           <w:rFonts w:ascii="Arial" w:hAnsi="Arial" w:cs="Arial"/>
@@ -4422,13 +4476,13 @@
         <mc:AlternateContent>
           <mc:Choice Requires="wps">
             <w:drawing>
-              <wp:anchor distT="0" distB="0" distL="114300" distR="114300" simplePos="0" relativeHeight="251659264" behindDoc="0" locked="0" layoutInCell="1" allowOverlap="1" wp14:anchorId="4A018B9B" wp14:editId="6474ACB9">
+              <wp:anchor distT="0" distB="0" distL="114300" distR="114300" simplePos="0" relativeHeight="251659264" behindDoc="0" locked="0" layoutInCell="1" allowOverlap="1" wp14:anchorId="4A018B9B" wp14:editId="7BC5FA0A">
                 <wp:simplePos x="0" y="0"/>
                 <wp:positionH relativeFrom="margin">
                   <wp:align>center</wp:align>
                 </wp:positionH>
                 <wp:positionV relativeFrom="paragraph">
-                  <wp:posOffset>3425190</wp:posOffset>
+                  <wp:posOffset>3821430</wp:posOffset>
                 </wp:positionV>
                 <wp:extent cx="2552700" cy="236220"/>
                 <wp:effectExtent l="0" t="0" r="19050" b="11430"/>
@@ -4474,15 +4528,7 @@
                                 <w:sz w:val="18"/>
                                 <w:szCs w:val="18"/>
                               </w:rPr>
-                              <w:t xml:space="preserve">Table 1. </w:t>
-                            </w:r>
-                            <w:r>
-                              <w:rPr>
-                                <w:rFonts w:ascii="Arial" w:hAnsi="Arial" w:cs="Arial"/>
-                                <w:sz w:val="18"/>
-                                <w:szCs w:val="18"/>
-                              </w:rPr>
-                              <w:t>Project Plan</w:t>
+                              <w:t>Table 1. Project Plan</w:t>
                             </w:r>
                           </w:p>
                         </w:txbxContent>
@@ -4505,7 +4551,7 @@
                 <v:stroke joinstyle="miter"/>
                 <v:path gradientshapeok="t" o:connecttype="rect"/>
               </v:shapetype>
-              <v:shape id="Text Box 3" o:spid="_x0000_s1026" type="#_x0000_t202" style="position:absolute;margin-left:0;margin-top:269.7pt;width:201pt;height:18.6pt;z-index:251659264;visibility:visible;mso-wrap-style:square;mso-wrap-distance-left:9pt;mso-wrap-distance-top:0;mso-wrap-distance-right:9pt;mso-wrap-distance-bottom:0;mso-position-horizontal:center;mso-position-horizontal-relative:margin;mso-position-vertical:absolute;mso-position-vertical-relative:text;v-text-anchor:top" o:gfxdata="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" fillcolor="white [3201]" strokecolor="white [3212]" strokeweight=".5pt">
+              <v:shape id="Text Box 3" o:spid="_x0000_s1026" type="#_x0000_t202" style="position:absolute;margin-left:0;margin-top:300.9pt;width:201pt;height:18.6pt;z-index:251659264;visibility:visible;mso-wrap-style:square;mso-wrap-distance-left:9pt;mso-wrap-distance-top:0;mso-wrap-distance-right:9pt;mso-wrap-distance-bottom:0;mso-position-horizontal:center;mso-position-horizontal-relative:margin;mso-position-vertical:absolute;mso-position-vertical-relative:text;v-text-anchor:top" o:gfxdata="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" fillcolor="white [3201]" strokecolor="white [3212]" strokeweight=".5pt">
                 <v:textbox>
                   <w:txbxContent>
                     <w:p>
@@ -4524,15 +4570,7 @@
                           <w:sz w:val="18"/>
                           <w:szCs w:val="18"/>
                         </w:rPr>
-                        <w:t xml:space="preserve">Table 1. </w:t>
-                      </w:r>
-                      <w:r>
-                        <w:rPr>
-                          <w:rFonts w:ascii="Arial" w:hAnsi="Arial" w:cs="Arial"/>
-                          <w:sz w:val="18"/>
-                          <w:szCs w:val="18"/>
-                        </w:rPr>
-                        <w:t>Project Plan</w:t>
+                        <w:t>Table 1. Project Plan</w:t>
                       </w:r>
                     </w:p>
                   </w:txbxContent>
@@ -4569,7 +4607,7 @@
           <w:rFonts w:ascii="Arial" w:hAnsi="Arial" w:cs="Arial"/>
           <w:color w:val="000000" w:themeColor="text1"/>
         </w:rPr>
-        <w:t xml:space="preserve"> plans</w:t>
+        <w:t xml:space="preserve"> plan</w:t>
       </w:r>
       <w:bookmarkEnd w:id="14"/>
     </w:p>
@@ -4590,6 +4628,43 @@
         </w:trPr>
         <w:tc>
           <w:tcPr>
+            <w:tcW w:w="9732" w:type="dxa"/>
+            <w:gridSpan w:val="3"/>
+          </w:tcPr>
+          <w:p>
+            <w:pPr>
+              <w:jc w:val="center"/>
+              <w:rPr>
+                <w:rFonts w:ascii="Arial" w:hAnsi="Arial" w:cs="Arial"/>
+                <w:b/>
+                <w:bCs/>
+              </w:rPr>
+            </w:pPr>
+            <w:r>
+              <w:rPr>
+                <w:rFonts w:ascii="Arial" w:hAnsi="Arial" w:cs="Arial"/>
+                <w:b/>
+                <w:bCs/>
+              </w:rPr>
+              <w:t>Project</w:t>
+            </w:r>
+            <w:r>
+              <w:rPr>
+                <w:rFonts w:ascii="Arial" w:hAnsi="Arial" w:cs="Arial"/>
+                <w:b/>
+                <w:bCs/>
+              </w:rPr>
+              <w:t xml:space="preserve"> plan</w:t>
+            </w:r>
+          </w:p>
+        </w:tc>
+      </w:tr>
+      <w:tr>
+        <w:trPr>
+          <w:trHeight w:val="599"/>
+        </w:trPr>
+        <w:tc>
+          <w:tcPr>
             <w:tcW w:w="3200" w:type="dxa"/>
           </w:tcPr>
           <w:p>
@@ -5070,6 +5145,7 @@
               <w:rPr>
                 <w:rFonts w:ascii="Arial" w:hAnsi="Arial" w:cs="Arial"/>
               </w:rPr>
+              <w:lastRenderedPageBreak/>
               <w:t>System testing</w:t>
             </w:r>
           </w:p>
@@ -5181,13 +5257,12 @@
           <w:color w:val="000000" w:themeColor="text1"/>
         </w:rPr>
       </w:pPr>
-      <w:bookmarkStart w:id="15" w:name="_Toc55173850"/>
+      <w:bookmarkStart w:id="15" w:name="_Toc55244038"/>
       <w:r>
         <w:rPr>
           <w:rFonts w:ascii="Arial" w:hAnsi="Arial" w:cs="Arial"/>
           <w:color w:val="000000" w:themeColor="text1"/>
         </w:rPr>
-        <w:lastRenderedPageBreak/>
         <w:t>7</w:t>
       </w:r>
       <w:r>
@@ -5216,7 +5291,7 @@
           <w:color w:val="000000" w:themeColor="text1"/>
         </w:rPr>
       </w:pPr>
-      <w:bookmarkStart w:id="16" w:name="_Toc55173851"/>
+      <w:bookmarkStart w:id="16" w:name="_Toc55244039"/>
       <w:r>
         <w:rPr>
           <w:rFonts w:ascii="Arial" w:hAnsi="Arial" w:cs="Arial"/>
@@ -5267,7 +5342,7 @@
           <w:color w:val="000000" w:themeColor="text1"/>
         </w:rPr>
       </w:pPr>
-      <w:bookmarkStart w:id="17" w:name="_Toc55173852"/>
+      <w:bookmarkStart w:id="17" w:name="_Toc55244040"/>
       <w:r>
         <w:rPr>
           <w:rFonts w:ascii="Arial" w:hAnsi="Arial" w:cs="Arial"/>
@@ -5355,7 +5430,7 @@
           <w:color w:val="000000" w:themeColor="text1"/>
         </w:rPr>
       </w:pPr>
-      <w:bookmarkStart w:id="18" w:name="_Toc55173853"/>
+      <w:bookmarkStart w:id="18" w:name="_Toc55244041"/>
       <w:r>
         <w:rPr>
           <w:rFonts w:ascii="Arial" w:hAnsi="Arial" w:cs="Arial"/>
@@ -5384,6 +5459,539 @@
         <w:spacing w:line="240" w:lineRule="auto"/>
         <w:rPr>
           <w:rFonts w:ascii="Arial" w:hAnsi="Arial" w:cs="Arial"/>
+        </w:rPr>
+      </w:pPr>
+      <w:r>
+        <w:rPr>
+          <w:rFonts w:ascii="Arial" w:hAnsi="Arial" w:cs="Arial"/>
+        </w:rPr>
+        <w:t xml:space="preserve">During the development of a </w:t>
+      </w:r>
+      <w:r>
+        <w:rPr>
+          <w:rFonts w:ascii="Arial" w:hAnsi="Arial" w:cs="Arial"/>
+        </w:rPr>
+        <w:t>project there are risk</w:t>
+      </w:r>
+      <w:r>
+        <w:rPr>
+          <w:rFonts w:ascii="Arial" w:hAnsi="Arial" w:cs="Arial"/>
+        </w:rPr>
+        <w:t>s that are taken or problems that might occur and</w:t>
+      </w:r>
+      <w:r>
+        <w:rPr>
+          <w:rFonts w:ascii="Arial" w:hAnsi="Arial" w:cs="Arial"/>
+        </w:rPr>
+        <w:t xml:space="preserve"> these risks should be managed during the planning process of the project so that when the particular risk occurs then we know </w:t>
+      </w:r>
+      <w:r>
+        <w:rPr>
+          <w:rFonts w:ascii="Arial" w:hAnsi="Arial" w:cs="Arial"/>
+        </w:rPr>
+        <w:t>what</w:t>
+      </w:r>
+      <w:r>
+        <w:rPr>
+          <w:rFonts w:ascii="Arial" w:hAnsi="Arial" w:cs="Arial"/>
+        </w:rPr>
+        <w:t xml:space="preserve"> is to be done. And having a risk analysis can sometimes determine the success and failure of a project. During the risk analysis of the project these were the risk that was identified for this project.</w:t>
+      </w:r>
+    </w:p>
+    <w:tbl>
+      <w:tblPr>
+        <w:tblStyle w:val="TableGrid"/>
+        <w:tblW w:w="9709" w:type="dxa"/>
+        <w:tblLook w:val="04A0" w:firstRow="1" w:lastRow="0" w:firstColumn="1" w:lastColumn="0" w:noHBand="0" w:noVBand="1"/>
+      </w:tblPr>
+      <w:tblGrid>
+        <w:gridCol w:w="2151"/>
+        <w:gridCol w:w="1626"/>
+        <w:gridCol w:w="5932"/>
+      </w:tblGrid>
+      <w:tr>
+        <w:trPr>
+          <w:trHeight w:val="458"/>
+        </w:trPr>
+        <w:tc>
+          <w:tcPr>
+            <w:tcW w:w="9709" w:type="dxa"/>
+            <w:gridSpan w:val="3"/>
+          </w:tcPr>
+          <w:p>
+            <w:pPr>
+              <w:jc w:val="center"/>
+              <w:rPr>
+                <w:rFonts w:ascii="Arial" w:hAnsi="Arial" w:cs="Arial"/>
+                <w:b/>
+                <w:bCs/>
+              </w:rPr>
+            </w:pPr>
+            <w:r>
+              <w:rPr>
+                <w:rFonts w:ascii="Arial" w:hAnsi="Arial" w:cs="Arial"/>
+                <w:b/>
+                <w:bCs/>
+              </w:rPr>
+              <w:t xml:space="preserve">Initial </w:t>
+            </w:r>
+            <w:r>
+              <w:rPr>
+                <w:rFonts w:ascii="Arial" w:hAnsi="Arial" w:cs="Arial"/>
+                <w:b/>
+                <w:bCs/>
+              </w:rPr>
+              <w:t>risk</w:t>
+            </w:r>
+            <w:r>
+              <w:rPr>
+                <w:rFonts w:ascii="Arial" w:hAnsi="Arial" w:cs="Arial"/>
+                <w:b/>
+                <w:bCs/>
+              </w:rPr>
+              <w:t xml:space="preserve"> plan</w:t>
+            </w:r>
+          </w:p>
+        </w:tc>
+      </w:tr>
+      <w:tr>
+        <w:trPr>
+          <w:trHeight w:val="458"/>
+        </w:trPr>
+        <w:tc>
+          <w:tcPr>
+            <w:tcW w:w="2151" w:type="dxa"/>
+          </w:tcPr>
+          <w:p>
+            <w:pPr>
+              <w:jc w:val="center"/>
+              <w:rPr>
+                <w:rFonts w:ascii="Arial" w:hAnsi="Arial" w:cs="Arial"/>
+                <w:b/>
+                <w:bCs/>
+              </w:rPr>
+            </w:pPr>
+            <w:r>
+              <w:rPr>
+                <w:rFonts w:ascii="Arial" w:hAnsi="Arial" w:cs="Arial"/>
+                <w:b/>
+                <w:bCs/>
+              </w:rPr>
+              <w:t>Risk</w:t>
+            </w:r>
+          </w:p>
+        </w:tc>
+        <w:tc>
+          <w:tcPr>
+            <w:tcW w:w="1626" w:type="dxa"/>
+          </w:tcPr>
+          <w:p>
+            <w:pPr>
+              <w:jc w:val="center"/>
+              <w:rPr>
+                <w:rFonts w:ascii="Arial" w:hAnsi="Arial" w:cs="Arial"/>
+                <w:b/>
+                <w:bCs/>
+              </w:rPr>
+            </w:pPr>
+            <w:r>
+              <w:rPr>
+                <w:rFonts w:ascii="Arial" w:hAnsi="Arial" w:cs="Arial"/>
+                <w:b/>
+                <w:bCs/>
+              </w:rPr>
+              <w:t>Probability of Occurrence</w:t>
+            </w:r>
+          </w:p>
+        </w:tc>
+        <w:tc>
+          <w:tcPr>
+            <w:tcW w:w="5931" w:type="dxa"/>
+          </w:tcPr>
+          <w:p>
+            <w:pPr>
+              <w:jc w:val="center"/>
+              <w:rPr>
+                <w:rFonts w:ascii="Arial" w:hAnsi="Arial" w:cs="Arial"/>
+                <w:b/>
+                <w:bCs/>
+              </w:rPr>
+            </w:pPr>
+            <w:r>
+              <w:rPr>
+                <w:rFonts w:ascii="Arial" w:hAnsi="Arial" w:cs="Arial"/>
+                <w:b/>
+                <w:bCs/>
+              </w:rPr>
+              <w:t>Management Strategy</w:t>
+            </w:r>
+          </w:p>
+        </w:tc>
+      </w:tr>
+      <w:tr>
+        <w:trPr>
+          <w:trHeight w:val="438"/>
+        </w:trPr>
+        <w:tc>
+          <w:tcPr>
+            <w:tcW w:w="2151" w:type="dxa"/>
+          </w:tcPr>
+          <w:p>
+            <w:pPr>
+              <w:rPr>
+                <w:rFonts w:ascii="Arial" w:hAnsi="Arial" w:cs="Arial"/>
+              </w:rPr>
+            </w:pPr>
+            <w:r>
+              <w:rPr>
+                <w:rFonts w:ascii="Arial" w:hAnsi="Arial" w:cs="Arial"/>
+              </w:rPr>
+              <w:t>Schedule overrun</w:t>
+            </w:r>
+          </w:p>
+        </w:tc>
+        <w:tc>
+          <w:tcPr>
+            <w:tcW w:w="1626" w:type="dxa"/>
+          </w:tcPr>
+          <w:p>
+            <w:pPr>
+              <w:rPr>
+                <w:rFonts w:ascii="Arial" w:hAnsi="Arial" w:cs="Arial"/>
+              </w:rPr>
+            </w:pPr>
+            <w:r>
+              <w:rPr>
+                <w:rFonts w:ascii="Arial" w:hAnsi="Arial" w:cs="Arial"/>
+              </w:rPr>
+              <w:t>High</w:t>
+            </w:r>
+          </w:p>
+        </w:tc>
+        <w:tc>
+          <w:tcPr>
+            <w:tcW w:w="5931" w:type="dxa"/>
+          </w:tcPr>
+          <w:p>
+            <w:pPr>
+              <w:rPr>
+                <w:rFonts w:ascii="Arial" w:hAnsi="Arial" w:cs="Arial"/>
+              </w:rPr>
+            </w:pPr>
+            <w:r>
+              <w:rPr>
+                <w:rFonts w:ascii="Arial" w:hAnsi="Arial" w:cs="Arial"/>
+              </w:rPr>
+              <w:t>To avoid running into this issue a clear plan is made when each stage of the incremental approach should be completed, and I plan to discuss with my supervisor to let him know my progress and get his option whether I could manage the work.</w:t>
+            </w:r>
+          </w:p>
+        </w:tc>
+      </w:tr>
+      <w:tr>
+        <w:trPr>
+          <w:trHeight w:val="438"/>
+        </w:trPr>
+        <w:tc>
+          <w:tcPr>
+            <w:tcW w:w="2151" w:type="dxa"/>
+          </w:tcPr>
+          <w:p>
+            <w:pPr>
+              <w:rPr>
+                <w:rFonts w:ascii="Arial" w:hAnsi="Arial" w:cs="Arial"/>
+              </w:rPr>
+            </w:pPr>
+            <w:r>
+              <w:rPr>
+                <w:rFonts w:ascii="Arial" w:hAnsi="Arial" w:cs="Arial"/>
+              </w:rPr>
+              <w:t>Acts of God</w:t>
+            </w:r>
+          </w:p>
+        </w:tc>
+        <w:tc>
+          <w:tcPr>
+            <w:tcW w:w="1626" w:type="dxa"/>
+          </w:tcPr>
+          <w:p>
+            <w:pPr>
+              <w:rPr>
+                <w:rFonts w:ascii="Arial" w:hAnsi="Arial" w:cs="Arial"/>
+              </w:rPr>
+            </w:pPr>
+            <w:r>
+              <w:rPr>
+                <w:rFonts w:ascii="Arial" w:hAnsi="Arial" w:cs="Arial"/>
+              </w:rPr>
+              <w:t>Low</w:t>
+            </w:r>
+          </w:p>
+        </w:tc>
+        <w:tc>
+          <w:tcPr>
+            <w:tcW w:w="5931" w:type="dxa"/>
+          </w:tcPr>
+          <w:p>
+            <w:pPr>
+              <w:rPr>
+                <w:rFonts w:ascii="Arial" w:hAnsi="Arial" w:cs="Arial"/>
+              </w:rPr>
+            </w:pPr>
+            <w:r>
+              <w:rPr>
+                <w:rFonts w:ascii="Arial" w:hAnsi="Arial" w:cs="Arial"/>
+              </w:rPr>
+              <w:t>In the case of an event as such then the system would not be affected because it will be backed up and so the development could continue from where I left off.</w:t>
+            </w:r>
+          </w:p>
+        </w:tc>
+      </w:tr>
+      <w:tr>
+        <w:trPr>
+          <w:trHeight w:val="438"/>
+        </w:trPr>
+        <w:tc>
+          <w:tcPr>
+            <w:tcW w:w="2151" w:type="dxa"/>
+          </w:tcPr>
+          <w:p>
+            <w:pPr>
+              <w:rPr>
+                <w:rFonts w:ascii="Arial" w:hAnsi="Arial" w:cs="Arial"/>
+              </w:rPr>
+            </w:pPr>
+            <w:r>
+              <w:rPr>
+                <w:rFonts w:ascii="Arial" w:hAnsi="Arial" w:cs="Arial"/>
+              </w:rPr>
+              <w:t>Technical difficulties</w:t>
+            </w:r>
+          </w:p>
+        </w:tc>
+        <w:tc>
+          <w:tcPr>
+            <w:tcW w:w="1626" w:type="dxa"/>
+          </w:tcPr>
+          <w:p>
+            <w:pPr>
+              <w:rPr>
+                <w:rFonts w:ascii="Arial" w:hAnsi="Arial" w:cs="Arial"/>
+              </w:rPr>
+            </w:pPr>
+            <w:r>
+              <w:rPr>
+                <w:rFonts w:ascii="Arial" w:hAnsi="Arial" w:cs="Arial"/>
+              </w:rPr>
+              <w:t>Moderate</w:t>
+            </w:r>
+          </w:p>
+        </w:tc>
+        <w:tc>
+          <w:tcPr>
+            <w:tcW w:w="5931" w:type="dxa"/>
+          </w:tcPr>
+          <w:p>
+            <w:pPr>
+              <w:rPr>
+                <w:rFonts w:ascii="Arial" w:hAnsi="Arial" w:cs="Arial"/>
+              </w:rPr>
+            </w:pPr>
+            <w:r>
+              <w:rPr>
+                <w:rFonts w:ascii="Arial" w:hAnsi="Arial" w:cs="Arial"/>
+              </w:rPr>
+              <w:t>To avoid the entire project been lost due to technical failures a GitHub repository will be created and maintained so that each time a change is made to the project it can be updated to the GitHub.</w:t>
+            </w:r>
+          </w:p>
+        </w:tc>
+      </w:tr>
+      <w:tr>
+        <w:trPr>
+          <w:trHeight w:val="438"/>
+        </w:trPr>
+        <w:tc>
+          <w:tcPr>
+            <w:tcW w:w="2151" w:type="dxa"/>
+          </w:tcPr>
+          <w:p>
+            <w:pPr>
+              <w:rPr>
+                <w:rFonts w:ascii="Arial" w:hAnsi="Arial" w:cs="Arial"/>
+              </w:rPr>
+            </w:pPr>
+            <w:r>
+              <w:rPr>
+                <w:rFonts w:ascii="Arial" w:hAnsi="Arial" w:cs="Arial"/>
+              </w:rPr>
+              <w:t>Trouble learning required development technologies</w:t>
+            </w:r>
+          </w:p>
+        </w:tc>
+        <w:tc>
+          <w:tcPr>
+            <w:tcW w:w="1626" w:type="dxa"/>
+          </w:tcPr>
+          <w:p>
+            <w:pPr>
+              <w:rPr>
+                <w:rFonts w:ascii="Arial" w:hAnsi="Arial" w:cs="Arial"/>
+              </w:rPr>
+            </w:pPr>
+            <w:r>
+              <w:rPr>
+                <w:rFonts w:ascii="Arial" w:hAnsi="Arial" w:cs="Arial"/>
+              </w:rPr>
+              <w:t>Low</w:t>
+            </w:r>
+          </w:p>
+        </w:tc>
+        <w:tc>
+          <w:tcPr>
+            <w:tcW w:w="5931" w:type="dxa"/>
+          </w:tcPr>
+          <w:p>
+            <w:pPr>
+              <w:rPr>
+                <w:rFonts w:ascii="Arial" w:hAnsi="Arial" w:cs="Arial"/>
+              </w:rPr>
+            </w:pPr>
+            <w:r>
+              <w:rPr>
+                <w:rFonts w:ascii="Arial" w:hAnsi="Arial" w:cs="Arial"/>
+              </w:rPr>
+              <w:t>To avoid this A proper research was done during the planning phase and determined whether it was capable doing the project with the suggested technologies and checked whether there is enough documentation and tutorial if I run into any issue during the project.</w:t>
+            </w:r>
+          </w:p>
+        </w:tc>
+      </w:tr>
+      <w:tr>
+        <w:trPr>
+          <w:trHeight w:val="438"/>
+        </w:trPr>
+        <w:tc>
+          <w:tcPr>
+            <w:tcW w:w="2151" w:type="dxa"/>
+          </w:tcPr>
+          <w:p>
+            <w:pPr>
+              <w:rPr>
+                <w:rFonts w:ascii="Arial" w:hAnsi="Arial" w:cs="Arial"/>
+              </w:rPr>
+            </w:pPr>
+            <w:r>
+              <w:rPr>
+                <w:rFonts w:ascii="Arial" w:hAnsi="Arial" w:cs="Arial"/>
+              </w:rPr>
+              <w:t>Scope creep</w:t>
+            </w:r>
+          </w:p>
+        </w:tc>
+        <w:tc>
+          <w:tcPr>
+            <w:tcW w:w="1626" w:type="dxa"/>
+          </w:tcPr>
+          <w:p>
+            <w:pPr>
+              <w:rPr>
+                <w:rFonts w:ascii="Arial" w:hAnsi="Arial" w:cs="Arial"/>
+              </w:rPr>
+            </w:pPr>
+            <w:r>
+              <w:rPr>
+                <w:rFonts w:ascii="Arial" w:hAnsi="Arial" w:cs="Arial"/>
+              </w:rPr>
+              <w:t>High</w:t>
+            </w:r>
+          </w:p>
+        </w:tc>
+        <w:tc>
+          <w:tcPr>
+            <w:tcW w:w="5931" w:type="dxa"/>
+          </w:tcPr>
+          <w:p>
+            <w:pPr>
+              <w:rPr>
+                <w:rFonts w:ascii="Arial" w:hAnsi="Arial" w:cs="Arial"/>
+              </w:rPr>
+            </w:pPr>
+            <w:r>
+              <w:rPr>
+                <w:rFonts w:ascii="Arial" w:hAnsi="Arial" w:cs="Arial"/>
+              </w:rPr>
+              <w:t>To avoid the project scope from growing after the project plan a strict project scope will be followed to avoid getting sidetracked from the initial project scope.</w:t>
+            </w:r>
+          </w:p>
+        </w:tc>
+      </w:tr>
+      <w:tr>
+        <w:trPr>
+          <w:trHeight w:val="438"/>
+        </w:trPr>
+        <w:tc>
+          <w:tcPr>
+            <w:tcW w:w="2151" w:type="dxa"/>
+          </w:tcPr>
+          <w:p>
+            <w:pPr>
+              <w:rPr>
+                <w:rFonts w:ascii="Arial" w:hAnsi="Arial" w:cs="Arial"/>
+              </w:rPr>
+            </w:pPr>
+            <w:r>
+              <w:rPr>
+                <w:rFonts w:ascii="Arial" w:hAnsi="Arial" w:cs="Arial"/>
+              </w:rPr>
+              <w:lastRenderedPageBreak/>
+              <w:t>User acceptance</w:t>
+            </w:r>
+          </w:p>
+        </w:tc>
+        <w:tc>
+          <w:tcPr>
+            <w:tcW w:w="1626" w:type="dxa"/>
+          </w:tcPr>
+          <w:p>
+            <w:pPr>
+              <w:rPr>
+                <w:rFonts w:ascii="Arial" w:hAnsi="Arial" w:cs="Arial"/>
+              </w:rPr>
+            </w:pPr>
+            <w:r>
+              <w:rPr>
+                <w:rFonts w:ascii="Arial" w:hAnsi="Arial" w:cs="Arial"/>
+              </w:rPr>
+              <w:t>Low</w:t>
+            </w:r>
+          </w:p>
+        </w:tc>
+        <w:tc>
+          <w:tcPr>
+            <w:tcW w:w="5931" w:type="dxa"/>
+          </w:tcPr>
+          <w:p>
+            <w:pPr>
+              <w:rPr>
+                <w:rFonts w:ascii="Arial" w:hAnsi="Arial" w:cs="Arial"/>
+              </w:rPr>
+            </w:pPr>
+            <w:r>
+              <w:rPr>
+                <w:rFonts w:ascii="Arial" w:hAnsi="Arial" w:cs="Arial"/>
+              </w:rPr>
+              <w:t>User acceptance is one of the most important things and to make sure that human resource managers will like the product a questioner will be made to check what they need, and the system will be user friendly application.</w:t>
+            </w:r>
+          </w:p>
+        </w:tc>
+      </w:tr>
+    </w:tbl>
+    <w:p>
+      <w:pPr>
+        <w:rPr>
+          <w:rFonts w:ascii="Arial" w:hAnsi="Arial" w:cs="Arial"/>
+          <w:b/>
+          <w:bCs/>
+          <w:sz w:val="24"/>
+          <w:szCs w:val="24"/>
         </w:rPr>
       </w:pPr>
       <w:r>
@@ -5395,13 +6003,13 @@
         <mc:AlternateContent>
           <mc:Choice Requires="wps">
             <w:drawing>
-              <wp:anchor distT="0" distB="0" distL="114300" distR="114300" simplePos="0" relativeHeight="251661312" behindDoc="0" locked="0" layoutInCell="1" allowOverlap="1" wp14:anchorId="0E7837A5" wp14:editId="773781F1">
+              <wp:anchor distT="0" distB="0" distL="114300" distR="114300" simplePos="0" relativeHeight="251661312" behindDoc="0" locked="0" layoutInCell="1" allowOverlap="1" wp14:anchorId="0E7837A5" wp14:editId="573FE86C">
                 <wp:simplePos x="0" y="0"/>
                 <wp:positionH relativeFrom="margin">
-                  <wp:align>center</wp:align>
+                  <wp:posOffset>1541145</wp:posOffset>
                 </wp:positionH>
                 <wp:positionV relativeFrom="paragraph">
-                  <wp:posOffset>5504180</wp:posOffset>
+                  <wp:posOffset>66675</wp:posOffset>
                 </wp:positionV>
                 <wp:extent cx="2552700" cy="236220"/>
                 <wp:effectExtent l="0" t="0" r="19050" b="11430"/>
@@ -5447,55 +6055,7 @@
                                 <w:sz w:val="18"/>
                                 <w:szCs w:val="18"/>
                               </w:rPr>
-                              <w:t xml:space="preserve">Table </w:t>
-                            </w:r>
-                            <w:r>
-                              <w:rPr>
-                                <w:rFonts w:ascii="Arial" w:hAnsi="Arial" w:cs="Arial"/>
-                                <w:sz w:val="18"/>
-                                <w:szCs w:val="18"/>
-                              </w:rPr>
-                              <w:t>2</w:t>
-                            </w:r>
-                            <w:r>
-                              <w:rPr>
-                                <w:rFonts w:ascii="Arial" w:hAnsi="Arial" w:cs="Arial"/>
-                                <w:sz w:val="18"/>
-                                <w:szCs w:val="18"/>
-                              </w:rPr>
-                              <w:t xml:space="preserve">. </w:t>
-                            </w:r>
-                            <w:r>
-                              <w:rPr>
-                                <w:rFonts w:ascii="Arial" w:hAnsi="Arial" w:cs="Arial"/>
-                                <w:sz w:val="18"/>
-                                <w:szCs w:val="18"/>
-                              </w:rPr>
-                              <w:t>Risk Management</w:t>
-                            </w:r>
-                            <w:r>
-                              <w:rPr>
-                                <w:rFonts w:ascii="Arial" w:hAnsi="Arial" w:cs="Arial"/>
-                                <w:sz w:val="18"/>
-                                <w:szCs w:val="18"/>
-                              </w:rPr>
-                              <w:t xml:space="preserve"> </w:t>
-                            </w:r>
-                            <w:r>
-                              <w:rPr>
-                                <w:rFonts w:ascii="Arial" w:hAnsi="Arial" w:cs="Arial"/>
-                                <w:sz w:val="18"/>
-                                <w:szCs w:val="18"/>
-                              </w:rPr>
-                              <w:t>P</w:t>
-                            </w:r>
-                            <w:r>
-                              <w:rPr>
-                                <w:rFonts w:ascii="Arial" w:hAnsi="Arial" w:cs="Arial"/>
-                                <w:sz w:val="18"/>
-                                <w:szCs w:val="18"/>
-                              </w:rPr>
-                              <w:t>lan</w:t>
+                              <w:t>Table 2. Risk Management Plan</w:t>
                             </w:r>
                           </w:p>
                         </w:txbxContent>
@@ -5514,7 +6074,7 @@
           </mc:Choice>
           <mc:Fallback>
             <w:pict>
-              <v:shape w14:anchorId="0E7837A5" id="Text Box 4" o:spid="_x0000_s1027" type="#_x0000_t202" style="position:absolute;margin-left:0;margin-top:433.4pt;width:201pt;height:18.6pt;z-index:251661312;visibility:visible;mso-wrap-style:square;mso-wrap-distance-left:9pt;mso-wrap-distance-top:0;mso-wrap-distance-right:9pt;mso-wrap-distance-bottom:0;mso-position-horizontal:center;mso-position-horizontal-relative:margin;mso-position-vertical:absolute;mso-position-vertical-relative:text;v-text-anchor:top" o:gfxdata="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" fillcolor="white [3201]" strokecolor="white [3212]" strokeweight=".5pt">
+              <v:shape w14:anchorId="0E7837A5" id="Text Box 4" o:spid="_x0000_s1027" type="#_x0000_t202" style="position:absolute;margin-left:121.35pt;margin-top:5.25pt;width:201pt;height:18.6pt;z-index:251661312;visibility:visible;mso-wrap-style:square;mso-wrap-distance-left:9pt;mso-wrap-distance-top:0;mso-wrap-distance-right:9pt;mso-wrap-distance-bottom:0;mso-position-horizontal:absolute;mso-position-horizontal-relative:margin;mso-position-vertical:absolute;mso-position-vertical-relative:text;v-text-anchor:top" o:gfxdata="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" fillcolor="white [3201]" strokecolor="white [3212]" strokeweight=".5pt">
                 <v:textbox>
                   <w:txbxContent>
                     <w:p>
@@ -5533,55 +6093,7 @@
                           <w:sz w:val="18"/>
                           <w:szCs w:val="18"/>
                         </w:rPr>
-                        <w:t xml:space="preserve">Table </w:t>
-                      </w:r>
-                      <w:r>
-                        <w:rPr>
-                          <w:rFonts w:ascii="Arial" w:hAnsi="Arial" w:cs="Arial"/>
-                          <w:sz w:val="18"/>
-                          <w:szCs w:val="18"/>
-                        </w:rPr>
-                        <w:t>2</w:t>
-                      </w:r>
-                      <w:r>
-                        <w:rPr>
-                          <w:rFonts w:ascii="Arial" w:hAnsi="Arial" w:cs="Arial"/>
-                          <w:sz w:val="18"/>
-                          <w:szCs w:val="18"/>
-                        </w:rPr>
-                        <w:t xml:space="preserve">. </w:t>
-                      </w:r>
-                      <w:r>
-                        <w:rPr>
-                          <w:rFonts w:ascii="Arial" w:hAnsi="Arial" w:cs="Arial"/>
-                          <w:sz w:val="18"/>
-                          <w:szCs w:val="18"/>
-                        </w:rPr>
-                        <w:t>Risk Management</w:t>
-                      </w:r>
-                      <w:r>
-                        <w:rPr>
-                          <w:rFonts w:ascii="Arial" w:hAnsi="Arial" w:cs="Arial"/>
-                          <w:sz w:val="18"/>
-                          <w:szCs w:val="18"/>
-                        </w:rPr>
-                        <w:t xml:space="preserve"> </w:t>
-                      </w:r>
-                      <w:r>
-                        <w:rPr>
-                          <w:rFonts w:ascii="Arial" w:hAnsi="Arial" w:cs="Arial"/>
-                          <w:sz w:val="18"/>
-                          <w:szCs w:val="18"/>
-                        </w:rPr>
-                        <w:t>P</w:t>
-                      </w:r>
-                      <w:r>
-                        <w:rPr>
-                          <w:rFonts w:ascii="Arial" w:hAnsi="Arial" w:cs="Arial"/>
-                          <w:sz w:val="18"/>
-                          <w:szCs w:val="18"/>
-                        </w:rPr>
-                        <w:t>lan</w:t>
+                        <w:t>Table 2. Risk Management Plan</w:t>
                       </w:r>
                     </w:p>
                   </w:txbxContent>
@@ -5592,538 +6104,6 @@
           </mc:Fallback>
         </mc:AlternateContent>
       </w:r>
-      <w:r>
-        <w:rPr>
-          <w:rFonts w:ascii="Arial" w:hAnsi="Arial" w:cs="Arial"/>
-        </w:rPr>
-        <w:t xml:space="preserve">During the development of a </w:t>
-      </w:r>
-      <w:r>
-        <w:rPr>
-          <w:rFonts w:ascii="Arial" w:hAnsi="Arial" w:cs="Arial"/>
-        </w:rPr>
-        <w:t>project there are risk</w:t>
-      </w:r>
-      <w:r>
-        <w:rPr>
-          <w:rFonts w:ascii="Arial" w:hAnsi="Arial" w:cs="Arial"/>
-        </w:rPr>
-        <w:t>s that are taken or problems that might occur and</w:t>
-      </w:r>
-      <w:r>
-        <w:rPr>
-          <w:rFonts w:ascii="Arial" w:hAnsi="Arial" w:cs="Arial"/>
-        </w:rPr>
-        <w:t xml:space="preserve"> these risks should be managed during the planning process of the project so that when the particular risk occurs then we know </w:t>
-      </w:r>
-      <w:r>
-        <w:rPr>
-          <w:rFonts w:ascii="Arial" w:hAnsi="Arial" w:cs="Arial"/>
-        </w:rPr>
-        <w:t>what</w:t>
-      </w:r>
-      <w:r>
-        <w:rPr>
-          <w:rFonts w:ascii="Arial" w:hAnsi="Arial" w:cs="Arial"/>
-        </w:rPr>
-        <w:t xml:space="preserve"> is to be done. And having a risk analysis can sometimes determine the success and failure of a project. During the risk analysis of the project these were the risk that was identified for this project.</w:t>
-      </w:r>
-    </w:p>
-    <w:tbl>
-      <w:tblPr>
-        <w:tblStyle w:val="TableGrid"/>
-        <w:tblW w:w="9709" w:type="dxa"/>
-        <w:tblLook w:val="04A0" w:firstRow="1" w:lastRow="0" w:firstColumn="1" w:lastColumn="0" w:noHBand="0" w:noVBand="1"/>
-      </w:tblPr>
-      <w:tblGrid>
-        <w:gridCol w:w="2151"/>
-        <w:gridCol w:w="1626"/>
-        <w:gridCol w:w="5932"/>
-      </w:tblGrid>
-      <w:tr>
-        <w:trPr>
-          <w:trHeight w:val="458"/>
-        </w:trPr>
-        <w:tc>
-          <w:tcPr>
-            <w:tcW w:w="9709" w:type="dxa"/>
-            <w:gridSpan w:val="3"/>
-          </w:tcPr>
-          <w:p>
-            <w:pPr>
-              <w:jc w:val="center"/>
-              <w:rPr>
-                <w:rFonts w:ascii="Arial" w:hAnsi="Arial" w:cs="Arial"/>
-                <w:b/>
-                <w:bCs/>
-              </w:rPr>
-            </w:pPr>
-            <w:r>
-              <w:rPr>
-                <w:rFonts w:ascii="Arial" w:hAnsi="Arial" w:cs="Arial"/>
-                <w:b/>
-                <w:bCs/>
-              </w:rPr>
-              <w:t xml:space="preserve">Initial </w:t>
-            </w:r>
-            <w:r>
-              <w:rPr>
-                <w:rFonts w:ascii="Arial" w:hAnsi="Arial" w:cs="Arial"/>
-                <w:b/>
-                <w:bCs/>
-              </w:rPr>
-              <w:t>risk</w:t>
-            </w:r>
-            <w:r>
-              <w:rPr>
-                <w:rFonts w:ascii="Arial" w:hAnsi="Arial" w:cs="Arial"/>
-                <w:b/>
-                <w:bCs/>
-              </w:rPr>
-              <w:t xml:space="preserve"> plan</w:t>
-            </w:r>
-          </w:p>
-        </w:tc>
-      </w:tr>
-      <w:tr>
-        <w:trPr>
-          <w:trHeight w:val="458"/>
-        </w:trPr>
-        <w:tc>
-          <w:tcPr>
-            <w:tcW w:w="2151" w:type="dxa"/>
-          </w:tcPr>
-          <w:p>
-            <w:pPr>
-              <w:jc w:val="center"/>
-              <w:rPr>
-                <w:rFonts w:ascii="Arial" w:hAnsi="Arial" w:cs="Arial"/>
-                <w:b/>
-                <w:bCs/>
-              </w:rPr>
-            </w:pPr>
-            <w:r>
-              <w:rPr>
-                <w:rFonts w:ascii="Arial" w:hAnsi="Arial" w:cs="Arial"/>
-                <w:b/>
-                <w:bCs/>
-              </w:rPr>
-              <w:t>Risk</w:t>
-            </w:r>
-          </w:p>
-        </w:tc>
-        <w:tc>
-          <w:tcPr>
-            <w:tcW w:w="1626" w:type="dxa"/>
-          </w:tcPr>
-          <w:p>
-            <w:pPr>
-              <w:jc w:val="center"/>
-              <w:rPr>
-                <w:rFonts w:ascii="Arial" w:hAnsi="Arial" w:cs="Arial"/>
-                <w:b/>
-                <w:bCs/>
-              </w:rPr>
-            </w:pPr>
-            <w:r>
-              <w:rPr>
-                <w:rFonts w:ascii="Arial" w:hAnsi="Arial" w:cs="Arial"/>
-                <w:b/>
-                <w:bCs/>
-              </w:rPr>
-              <w:t>Probability of Occurrence</w:t>
-            </w:r>
-          </w:p>
-        </w:tc>
-        <w:tc>
-          <w:tcPr>
-            <w:tcW w:w="5931" w:type="dxa"/>
-          </w:tcPr>
-          <w:p>
-            <w:pPr>
-              <w:jc w:val="center"/>
-              <w:rPr>
-                <w:rFonts w:ascii="Arial" w:hAnsi="Arial" w:cs="Arial"/>
-                <w:b/>
-                <w:bCs/>
-              </w:rPr>
-            </w:pPr>
-            <w:r>
-              <w:rPr>
-                <w:rFonts w:ascii="Arial" w:hAnsi="Arial" w:cs="Arial"/>
-                <w:b/>
-                <w:bCs/>
-              </w:rPr>
-              <w:t>Management Strategy</w:t>
-            </w:r>
-          </w:p>
-        </w:tc>
-      </w:tr>
-      <w:tr>
-        <w:trPr>
-          <w:trHeight w:val="438"/>
-        </w:trPr>
-        <w:tc>
-          <w:tcPr>
-            <w:tcW w:w="2151" w:type="dxa"/>
-          </w:tcPr>
-          <w:p>
-            <w:pPr>
-              <w:rPr>
-                <w:rFonts w:ascii="Arial" w:hAnsi="Arial" w:cs="Arial"/>
-              </w:rPr>
-            </w:pPr>
-            <w:r>
-              <w:rPr>
-                <w:rFonts w:ascii="Arial" w:hAnsi="Arial" w:cs="Arial"/>
-              </w:rPr>
-              <w:t>Schedule overrun</w:t>
-            </w:r>
-          </w:p>
-        </w:tc>
-        <w:tc>
-          <w:tcPr>
-            <w:tcW w:w="1626" w:type="dxa"/>
-          </w:tcPr>
-          <w:p>
-            <w:pPr>
-              <w:rPr>
-                <w:rFonts w:ascii="Arial" w:hAnsi="Arial" w:cs="Arial"/>
-              </w:rPr>
-            </w:pPr>
-            <w:r>
-              <w:rPr>
-                <w:rFonts w:ascii="Arial" w:hAnsi="Arial" w:cs="Arial"/>
-              </w:rPr>
-              <w:t>High</w:t>
-            </w:r>
-          </w:p>
-        </w:tc>
-        <w:tc>
-          <w:tcPr>
-            <w:tcW w:w="5931" w:type="dxa"/>
-          </w:tcPr>
-          <w:p>
-            <w:pPr>
-              <w:rPr>
-                <w:rFonts w:ascii="Arial" w:hAnsi="Arial" w:cs="Arial"/>
-              </w:rPr>
-            </w:pPr>
-            <w:r>
-              <w:rPr>
-                <w:rFonts w:ascii="Arial" w:hAnsi="Arial" w:cs="Arial"/>
-              </w:rPr>
-              <w:t>To avoid running into this issue a clear plan is made when each stage of the incremental approach should be completed, and I plan to discuss with my supervisor to let him know my progress and get his option whether I could manage the work.</w:t>
-            </w:r>
-          </w:p>
-        </w:tc>
-      </w:tr>
-      <w:tr>
-        <w:trPr>
-          <w:trHeight w:val="438"/>
-        </w:trPr>
-        <w:tc>
-          <w:tcPr>
-            <w:tcW w:w="2151" w:type="dxa"/>
-          </w:tcPr>
-          <w:p>
-            <w:pPr>
-              <w:rPr>
-                <w:rFonts w:ascii="Arial" w:hAnsi="Arial" w:cs="Arial"/>
-              </w:rPr>
-            </w:pPr>
-            <w:r>
-              <w:rPr>
-                <w:rFonts w:ascii="Arial" w:hAnsi="Arial" w:cs="Arial"/>
-              </w:rPr>
-              <w:t>Acts of God</w:t>
-            </w:r>
-          </w:p>
-        </w:tc>
-        <w:tc>
-          <w:tcPr>
-            <w:tcW w:w="1626" w:type="dxa"/>
-          </w:tcPr>
-          <w:p>
-            <w:pPr>
-              <w:rPr>
-                <w:rFonts w:ascii="Arial" w:hAnsi="Arial" w:cs="Arial"/>
-              </w:rPr>
-            </w:pPr>
-            <w:r>
-              <w:rPr>
-                <w:rFonts w:ascii="Arial" w:hAnsi="Arial" w:cs="Arial"/>
-              </w:rPr>
-              <w:t>Low</w:t>
-            </w:r>
-          </w:p>
-        </w:tc>
-        <w:tc>
-          <w:tcPr>
-            <w:tcW w:w="5931" w:type="dxa"/>
-          </w:tcPr>
-          <w:p>
-            <w:pPr>
-              <w:rPr>
-                <w:rFonts w:ascii="Arial" w:hAnsi="Arial" w:cs="Arial"/>
-              </w:rPr>
-            </w:pPr>
-            <w:r>
-              <w:rPr>
-                <w:rFonts w:ascii="Arial" w:hAnsi="Arial" w:cs="Arial"/>
-              </w:rPr>
-              <w:t>In the case of an event as such then the system would not be affected because it will be backed up and so the development could continue from where I left off.</w:t>
-            </w:r>
-          </w:p>
-        </w:tc>
-      </w:tr>
-      <w:tr>
-        <w:trPr>
-          <w:trHeight w:val="438"/>
-        </w:trPr>
-        <w:tc>
-          <w:tcPr>
-            <w:tcW w:w="2151" w:type="dxa"/>
-          </w:tcPr>
-          <w:p>
-            <w:pPr>
-              <w:rPr>
-                <w:rFonts w:ascii="Arial" w:hAnsi="Arial" w:cs="Arial"/>
-              </w:rPr>
-            </w:pPr>
-            <w:r>
-              <w:rPr>
-                <w:rFonts w:ascii="Arial" w:hAnsi="Arial" w:cs="Arial"/>
-              </w:rPr>
-              <w:t>Technical difficulties</w:t>
-            </w:r>
-          </w:p>
-        </w:tc>
-        <w:tc>
-          <w:tcPr>
-            <w:tcW w:w="1626" w:type="dxa"/>
-          </w:tcPr>
-          <w:p>
-            <w:pPr>
-              <w:rPr>
-                <w:rFonts w:ascii="Arial" w:hAnsi="Arial" w:cs="Arial"/>
-              </w:rPr>
-            </w:pPr>
-            <w:r>
-              <w:rPr>
-                <w:rFonts w:ascii="Arial" w:hAnsi="Arial" w:cs="Arial"/>
-              </w:rPr>
-              <w:t>Moderate</w:t>
-            </w:r>
-          </w:p>
-        </w:tc>
-        <w:tc>
-          <w:tcPr>
-            <w:tcW w:w="5931" w:type="dxa"/>
-          </w:tcPr>
-          <w:p>
-            <w:pPr>
-              <w:rPr>
-                <w:rFonts w:ascii="Arial" w:hAnsi="Arial" w:cs="Arial"/>
-              </w:rPr>
-            </w:pPr>
-            <w:r>
-              <w:rPr>
-                <w:rFonts w:ascii="Arial" w:hAnsi="Arial" w:cs="Arial"/>
-              </w:rPr>
-              <w:t>To avoid the entire project been lost due to technical failures a GitHub repository will be created and maintained so that each time a change is made to the project it can be updated to the GitHub.</w:t>
-            </w:r>
-          </w:p>
-        </w:tc>
-      </w:tr>
-      <w:tr>
-        <w:trPr>
-          <w:trHeight w:val="438"/>
-        </w:trPr>
-        <w:tc>
-          <w:tcPr>
-            <w:tcW w:w="2151" w:type="dxa"/>
-          </w:tcPr>
-          <w:p>
-            <w:pPr>
-              <w:rPr>
-                <w:rFonts w:ascii="Arial" w:hAnsi="Arial" w:cs="Arial"/>
-              </w:rPr>
-            </w:pPr>
-            <w:r>
-              <w:rPr>
-                <w:rFonts w:ascii="Arial" w:hAnsi="Arial" w:cs="Arial"/>
-              </w:rPr>
-              <w:t>Trouble learning required development technologies</w:t>
-            </w:r>
-          </w:p>
-        </w:tc>
-        <w:tc>
-          <w:tcPr>
-            <w:tcW w:w="1626" w:type="dxa"/>
-          </w:tcPr>
-          <w:p>
-            <w:pPr>
-              <w:rPr>
-                <w:rFonts w:ascii="Arial" w:hAnsi="Arial" w:cs="Arial"/>
-              </w:rPr>
-            </w:pPr>
-            <w:r>
-              <w:rPr>
-                <w:rFonts w:ascii="Arial" w:hAnsi="Arial" w:cs="Arial"/>
-              </w:rPr>
-              <w:t>Low</w:t>
-            </w:r>
-          </w:p>
-        </w:tc>
-        <w:tc>
-          <w:tcPr>
-            <w:tcW w:w="5931" w:type="dxa"/>
-          </w:tcPr>
-          <w:p>
-            <w:pPr>
-              <w:rPr>
-                <w:rFonts w:ascii="Arial" w:hAnsi="Arial" w:cs="Arial"/>
-              </w:rPr>
-            </w:pPr>
-            <w:r>
-              <w:rPr>
-                <w:rFonts w:ascii="Arial" w:hAnsi="Arial" w:cs="Arial"/>
-              </w:rPr>
-              <w:t>To avoid this A proper research was done during the planning phase and determined whether it was capable doing the project with the suggested technologies and checked whether there is enough documentation and tutorial if I run into any issue during the project.</w:t>
-            </w:r>
-          </w:p>
-        </w:tc>
-      </w:tr>
-      <w:tr>
-        <w:trPr>
-          <w:trHeight w:val="438"/>
-        </w:trPr>
-        <w:tc>
-          <w:tcPr>
-            <w:tcW w:w="2151" w:type="dxa"/>
-          </w:tcPr>
-          <w:p>
-            <w:pPr>
-              <w:rPr>
-                <w:rFonts w:ascii="Arial" w:hAnsi="Arial" w:cs="Arial"/>
-              </w:rPr>
-            </w:pPr>
-            <w:r>
-              <w:rPr>
-                <w:rFonts w:ascii="Arial" w:hAnsi="Arial" w:cs="Arial"/>
-              </w:rPr>
-              <w:t>Scope creep</w:t>
-            </w:r>
-          </w:p>
-        </w:tc>
-        <w:tc>
-          <w:tcPr>
-            <w:tcW w:w="1626" w:type="dxa"/>
-          </w:tcPr>
-          <w:p>
-            <w:pPr>
-              <w:rPr>
-                <w:rFonts w:ascii="Arial" w:hAnsi="Arial" w:cs="Arial"/>
-              </w:rPr>
-            </w:pPr>
-            <w:r>
-              <w:rPr>
-                <w:rFonts w:ascii="Arial" w:hAnsi="Arial" w:cs="Arial"/>
-              </w:rPr>
-              <w:t>High</w:t>
-            </w:r>
-          </w:p>
-        </w:tc>
-        <w:tc>
-          <w:tcPr>
-            <w:tcW w:w="5931" w:type="dxa"/>
-          </w:tcPr>
-          <w:p>
-            <w:pPr>
-              <w:rPr>
-                <w:rFonts w:ascii="Arial" w:hAnsi="Arial" w:cs="Arial"/>
-              </w:rPr>
-            </w:pPr>
-            <w:r>
-              <w:rPr>
-                <w:rFonts w:ascii="Arial" w:hAnsi="Arial" w:cs="Arial"/>
-              </w:rPr>
-              <w:t>To avoid the project scope from growing after the project plan a strict project scope will be followed to avoid getting sidetracked from the initial project scope.</w:t>
-            </w:r>
-          </w:p>
-        </w:tc>
-      </w:tr>
-      <w:tr>
-        <w:trPr>
-          <w:trHeight w:val="438"/>
-        </w:trPr>
-        <w:tc>
-          <w:tcPr>
-            <w:tcW w:w="2151" w:type="dxa"/>
-          </w:tcPr>
-          <w:p>
-            <w:pPr>
-              <w:rPr>
-                <w:rFonts w:ascii="Arial" w:hAnsi="Arial" w:cs="Arial"/>
-              </w:rPr>
-            </w:pPr>
-            <w:r>
-              <w:rPr>
-                <w:rFonts w:ascii="Arial" w:hAnsi="Arial" w:cs="Arial"/>
-              </w:rPr>
-              <w:t>User acceptance</w:t>
-            </w:r>
-          </w:p>
-        </w:tc>
-        <w:tc>
-          <w:tcPr>
-            <w:tcW w:w="1626" w:type="dxa"/>
-          </w:tcPr>
-          <w:p>
-            <w:pPr>
-              <w:rPr>
-                <w:rFonts w:ascii="Arial" w:hAnsi="Arial" w:cs="Arial"/>
-              </w:rPr>
-            </w:pPr>
-            <w:r>
-              <w:rPr>
-                <w:rFonts w:ascii="Arial" w:hAnsi="Arial" w:cs="Arial"/>
-              </w:rPr>
-              <w:t>Low</w:t>
-            </w:r>
-          </w:p>
-        </w:tc>
-        <w:tc>
-          <w:tcPr>
-            <w:tcW w:w="5931" w:type="dxa"/>
-          </w:tcPr>
-          <w:p>
-            <w:pPr>
-              <w:rPr>
-                <w:rFonts w:ascii="Arial" w:hAnsi="Arial" w:cs="Arial"/>
-              </w:rPr>
-            </w:pPr>
-            <w:r>
-              <w:rPr>
-                <w:rFonts w:ascii="Arial" w:hAnsi="Arial" w:cs="Arial"/>
-              </w:rPr>
-              <w:t>User acceptance is one of the most important things and to make sure that human resource managers will like the product a questioner will be made to check what they need, and the system will be user friendly application.</w:t>
-            </w:r>
-          </w:p>
-        </w:tc>
-      </w:tr>
-    </w:tbl>
-    <w:p>
-      <w:pPr>
-        <w:rPr>
-          <w:rFonts w:ascii="Arial" w:hAnsi="Arial" w:cs="Arial"/>
-          <w:b/>
-          <w:bCs/>
-          <w:sz w:val="24"/>
-          <w:szCs w:val="24"/>
-        </w:rPr>
-      </w:pPr>
     </w:p>
     <w:p>
       <w:pPr>
@@ -6133,7 +6113,7 @@
           <w:color w:val="000000" w:themeColor="text1"/>
         </w:rPr>
       </w:pPr>
-      <w:bookmarkStart w:id="19" w:name="_Toc55173854"/>
+      <w:bookmarkStart w:id="19" w:name="_Toc55244042"/>
       <w:r>
         <w:rPr>
           <w:rFonts w:ascii="Arial" w:hAnsi="Arial" w:cs="Arial"/>
@@ -6745,71 +6725,7 @@
                                 <w:sz w:val="18"/>
                                 <w:szCs w:val="18"/>
                               </w:rPr>
-                              <w:t xml:space="preserve">Table </w:t>
-                            </w:r>
-                            <w:r>
-                              <w:rPr>
-                                <w:rFonts w:ascii="Arial" w:hAnsi="Arial" w:cs="Arial"/>
-                                <w:sz w:val="18"/>
-                                <w:szCs w:val="18"/>
-                              </w:rPr>
-                              <w:t>3.</w:t>
-                            </w:r>
-                            <w:r>
-                              <w:rPr>
-                                <w:rFonts w:ascii="Arial" w:hAnsi="Arial" w:cs="Arial"/>
-                                <w:sz w:val="18"/>
-                                <w:szCs w:val="18"/>
-                              </w:rPr>
-                              <w:t xml:space="preserve"> </w:t>
-                            </w:r>
-                            <w:r>
-                              <w:rPr>
-                                <w:rFonts w:ascii="Arial" w:hAnsi="Arial" w:cs="Arial"/>
-                                <w:sz w:val="18"/>
-                                <w:szCs w:val="18"/>
-                              </w:rPr>
-                              <w:t>Quality</w:t>
-                            </w:r>
-                            <w:r>
-                              <w:rPr>
-                                <w:rFonts w:ascii="Arial" w:hAnsi="Arial" w:cs="Arial"/>
-                                <w:sz w:val="18"/>
-                                <w:szCs w:val="18"/>
-                              </w:rPr>
-                              <w:t xml:space="preserve"> </w:t>
-                            </w:r>
-                            <w:r>
-                              <w:rPr>
-                                <w:rFonts w:ascii="Arial" w:hAnsi="Arial" w:cs="Arial"/>
-                                <w:sz w:val="18"/>
-                                <w:szCs w:val="18"/>
-                              </w:rPr>
-                              <w:t>M</w:t>
-                            </w:r>
-                            <w:r>
-                              <w:rPr>
-                                <w:rFonts w:ascii="Arial" w:hAnsi="Arial" w:cs="Arial"/>
-                                <w:sz w:val="18"/>
-                                <w:szCs w:val="18"/>
-                              </w:rPr>
-                              <w:t xml:space="preserve">anagement </w:t>
-                            </w:r>
-                            <w:r>
-                              <w:rPr>
-                                <w:rFonts w:ascii="Arial" w:hAnsi="Arial" w:cs="Arial"/>
-                                <w:sz w:val="18"/>
-                                <w:szCs w:val="18"/>
-                              </w:rPr>
-                              <w:t>P</w:t>
-                            </w:r>
-                            <w:r>
-                              <w:rPr>
-                                <w:rFonts w:ascii="Arial" w:hAnsi="Arial" w:cs="Arial"/>
-                                <w:sz w:val="18"/>
-                                <w:szCs w:val="18"/>
-                              </w:rPr>
-                              <w:t>lan</w:t>
+                              <w:t>Table 3. Quality Management Plan</w:t>
                             </w:r>
                           </w:p>
                         </w:txbxContent>
@@ -6847,71 +6763,7 @@
                           <w:sz w:val="18"/>
                           <w:szCs w:val="18"/>
                         </w:rPr>
-                        <w:t xml:space="preserve">Table </w:t>
-                      </w:r>
-                      <w:r>
-                        <w:rPr>
-                          <w:rFonts w:ascii="Arial" w:hAnsi="Arial" w:cs="Arial"/>
-                          <w:sz w:val="18"/>
-                          <w:szCs w:val="18"/>
-                        </w:rPr>
-                        <w:t>3.</w:t>
-                      </w:r>
-                      <w:r>
-                        <w:rPr>
-                          <w:rFonts w:ascii="Arial" w:hAnsi="Arial" w:cs="Arial"/>
-                          <w:sz w:val="18"/>
-                          <w:szCs w:val="18"/>
-                        </w:rPr>
-                        <w:t xml:space="preserve"> </w:t>
-                      </w:r>
-                      <w:r>
-                        <w:rPr>
-                          <w:rFonts w:ascii="Arial" w:hAnsi="Arial" w:cs="Arial"/>
-                          <w:sz w:val="18"/>
-                          <w:szCs w:val="18"/>
-                        </w:rPr>
-                        <w:t>Quality</w:t>
-                      </w:r>
-                      <w:r>
-                        <w:rPr>
-                          <w:rFonts w:ascii="Arial" w:hAnsi="Arial" w:cs="Arial"/>
-                          <w:sz w:val="18"/>
-                          <w:szCs w:val="18"/>
-                        </w:rPr>
-                        <w:t xml:space="preserve"> </w:t>
-                      </w:r>
-                      <w:r>
-                        <w:rPr>
-                          <w:rFonts w:ascii="Arial" w:hAnsi="Arial" w:cs="Arial"/>
-                          <w:sz w:val="18"/>
-                          <w:szCs w:val="18"/>
-                        </w:rPr>
-                        <w:t>M</w:t>
-                      </w:r>
-                      <w:r>
-                        <w:rPr>
-                          <w:rFonts w:ascii="Arial" w:hAnsi="Arial" w:cs="Arial"/>
-                          <w:sz w:val="18"/>
-                          <w:szCs w:val="18"/>
-                        </w:rPr>
-                        <w:t xml:space="preserve">anagement </w:t>
-                      </w:r>
-                      <w:r>
-                        <w:rPr>
-                          <w:rFonts w:ascii="Arial" w:hAnsi="Arial" w:cs="Arial"/>
-                          <w:sz w:val="18"/>
-                          <w:szCs w:val="18"/>
-                        </w:rPr>
-                        <w:t>P</w:t>
-                      </w:r>
-                      <w:r>
-                        <w:rPr>
-                          <w:rFonts w:ascii="Arial" w:hAnsi="Arial" w:cs="Arial"/>
-                          <w:sz w:val="18"/>
-                          <w:szCs w:val="18"/>
-                        </w:rPr>
-                        <w:t>lan</w:t>
+                        <w:t>Table 3. Quality Management Plan</w:t>
                       </w:r>
                     </w:p>
                   </w:txbxContent>
@@ -6984,13 +6836,12 @@
           <w:color w:val="000000" w:themeColor="text1"/>
         </w:rPr>
       </w:pPr>
-      <w:bookmarkStart w:id="20" w:name="_Toc55173855"/>
+      <w:bookmarkStart w:id="20" w:name="_Toc55244043"/>
       <w:r>
         <w:rPr>
           <w:rFonts w:ascii="Arial" w:hAnsi="Arial" w:cs="Arial"/>
           <w:color w:val="000000" w:themeColor="text1"/>
         </w:rPr>
-        <w:lastRenderedPageBreak/>
         <w:t>References</w:t>
       </w:r>
       <w:bookmarkEnd w:id="20"/>
@@ -7004,129 +6855,42 @@
         </w:numPr>
         <w:rPr>
           <w:rFonts w:ascii="Arial" w:hAnsi="Arial" w:cs="Arial"/>
-          <w:sz w:val="20"/>
-          <w:szCs w:val="20"/>
-        </w:rPr>
-      </w:pPr>
-      <w:r>
-        <w:rPr>
-          <w:rFonts w:ascii="Arial" w:hAnsi="Arial" w:cs="Arial"/>
           <w:color w:val="000000" w:themeColor="text1"/>
           <w:sz w:val="20"/>
           <w:szCs w:val="20"/>
         </w:rPr>
-        <w:t xml:space="preserve">Zahid Hussain, James Wallace and </w:t>
-      </w:r>
-      <w:proofErr w:type="spellStart"/>
-      <w:r>
-        <w:rPr>
-          <w:rFonts w:ascii="Arial" w:hAnsi="Arial" w:cs="Arial"/>
-          <w:color w:val="000000" w:themeColor="text1"/>
+      </w:pPr>
+      <w:r>
+        <w:rPr>
+          <w:rFonts w:ascii="Arial" w:hAnsi="Arial" w:cs="Arial"/>
+          <w:color w:val="000000"/>
           <w:sz w:val="20"/>
           <w:szCs w:val="20"/>
-        </w:rPr>
-        <w:t>Nelarine</w:t>
-      </w:r>
-      <w:proofErr w:type="spellEnd"/>
-      <w:r>
-        <w:rPr>
-          <w:rFonts w:ascii="Arial" w:hAnsi="Arial" w:cs="Arial"/>
-          <w:color w:val="000000" w:themeColor="text1"/>
+          <w:shd w:val="clear" w:color="auto" w:fill="FFFFFF"/>
+        </w:rPr>
+        <w:t>Hussain, Z., Wallace, J. and Cornelius, N., 2020. The use and impact of human resource information systems on human resource management professionals. </w:t>
+      </w:r>
+      <w:r>
+        <w:rPr>
+          <w:rFonts w:ascii="Arial" w:hAnsi="Arial" w:cs="Arial"/>
+          <w:i/>
+          <w:iCs/>
+          <w:color w:val="000000"/>
           <w:sz w:val="20"/>
           <w:szCs w:val="20"/>
-        </w:rPr>
-        <w:t xml:space="preserve"> </w:t>
-      </w:r>
-      <w:proofErr w:type="spellStart"/>
-      <w:r>
-        <w:rPr>
-          <w:rFonts w:ascii="Arial" w:hAnsi="Arial" w:cs="Arial"/>
-          <w:color w:val="000000" w:themeColor="text1"/>
+          <w:shd w:val="clear" w:color="auto" w:fill="FFFFFF"/>
+        </w:rPr>
+        <w:t>Information &amp; Management</w:t>
+      </w:r>
+      <w:r>
+        <w:rPr>
+          <w:rFonts w:ascii="Arial" w:hAnsi="Arial" w:cs="Arial"/>
+          <w:color w:val="000000"/>
           <w:sz w:val="20"/>
           <w:szCs w:val="20"/>
-        </w:rPr>
-        <w:t>E.Cornelius</w:t>
-      </w:r>
-      <w:proofErr w:type="spellEnd"/>
-      <w:r>
-        <w:rPr>
-          <w:rFonts w:ascii="Arial" w:hAnsi="Arial" w:cs="Arial"/>
-          <w:color w:val="000000" w:themeColor="text1"/>
-          <w:sz w:val="20"/>
-          <w:szCs w:val="20"/>
-        </w:rPr>
-        <w:t xml:space="preserve"> (2007) ‘Information &amp; Management’ </w:t>
-      </w:r>
-      <w:r>
-        <w:rPr>
-          <w:rFonts w:ascii="Arial" w:hAnsi="Arial" w:cs="Arial"/>
-          <w:i/>
-          <w:iCs/>
-          <w:color w:val="000000" w:themeColor="text1"/>
-          <w:sz w:val="20"/>
-          <w:szCs w:val="20"/>
-        </w:rPr>
-        <w:t xml:space="preserve">The use and impact of human resource information systems on human resource management professionals </w:t>
-      </w:r>
-      <w:r>
-        <w:rPr>
-          <w:rFonts w:ascii="Arial" w:hAnsi="Arial" w:cs="Arial"/>
-          <w:color w:val="000000" w:themeColor="text1"/>
-          <w:sz w:val="20"/>
-          <w:szCs w:val="20"/>
-        </w:rPr>
-        <w:t>44(1) pp.74-89</w:t>
-      </w:r>
-      <w:r>
-        <w:rPr>
-          <w:rFonts w:ascii="Arial" w:hAnsi="Arial" w:cs="Arial"/>
-          <w:i/>
-          <w:iCs/>
-          <w:color w:val="000000" w:themeColor="text1"/>
-          <w:sz w:val="20"/>
-          <w:szCs w:val="20"/>
-        </w:rPr>
-        <w:t xml:space="preserve"> </w:t>
-      </w:r>
-      <w:r>
-        <w:rPr>
-          <w:rFonts w:ascii="Arial" w:hAnsi="Arial" w:cs="Arial"/>
-          <w:i/>
-          <w:iCs/>
-          <w:color w:val="000000" w:themeColor="text1"/>
-          <w:sz w:val="20"/>
-          <w:szCs w:val="20"/>
-        </w:rPr>
-        <w:t>ScienceDirect</w:t>
-      </w:r>
-      <w:r>
-        <w:rPr>
-          <w:rFonts w:ascii="Arial" w:hAnsi="Arial" w:cs="Arial"/>
-          <w:i/>
-          <w:iCs/>
-          <w:color w:val="000000" w:themeColor="text1"/>
-          <w:sz w:val="20"/>
-          <w:szCs w:val="20"/>
-        </w:rPr>
-        <w:t xml:space="preserve"> </w:t>
-      </w:r>
-      <w:r>
-        <w:rPr>
-          <w:rFonts w:ascii="Arial" w:hAnsi="Arial" w:cs="Arial"/>
-          <w:color w:val="000000" w:themeColor="text1"/>
-          <w:sz w:val="20"/>
-          <w:szCs w:val="20"/>
-        </w:rPr>
-        <w:t>[Online] Available at:</w:t>
-      </w:r>
-      <w:r>
-        <w:rPr>
-          <w:rFonts w:ascii="Arial" w:hAnsi="Arial" w:cs="Arial"/>
-          <w:color w:val="000000" w:themeColor="text1"/>
-          <w:sz w:val="20"/>
-          <w:szCs w:val="20"/>
-        </w:rPr>
-        <w:t xml:space="preserve"> </w:t>
+          <w:shd w:val="clear" w:color="auto" w:fill="FFFFFF"/>
+        </w:rPr>
+        <w:t xml:space="preserve">, [online] 44(1), pp.74-89. Available at: </w:t>
       </w:r>
       <w:hyperlink r:id="rId9" w:history="1">
         <w:r>
@@ -7135,6 +6899,7 @@
             <w:rFonts w:ascii="Arial" w:hAnsi="Arial" w:cs="Arial"/>
             <w:sz w:val="20"/>
             <w:szCs w:val="20"/>
+            <w:shd w:val="clear" w:color="auto" w:fill="FFFFFF"/>
           </w:rPr>
           <w:t>https://www-sciencedirect-com.plymouth.idm.oclc.org/science/article/pii/S0378720606001157</w:t>
         </w:r>
@@ -7145,19 +6910,142 @@
         <w:pStyle w:val="ListParagraph"/>
         <w:rPr>
           <w:rFonts w:ascii="Arial" w:hAnsi="Arial" w:cs="Arial"/>
-          <w:sz w:val="20"/>
-          <w:szCs w:val="20"/>
-        </w:rPr>
-      </w:pPr>
-      <w:r>
-        <w:rPr>
-          <w:rFonts w:ascii="Arial" w:hAnsi="Arial" w:cs="Arial"/>
           <w:color w:val="000000" w:themeColor="text1"/>
           <w:sz w:val="20"/>
           <w:szCs w:val="20"/>
         </w:rPr>
-        <w:t xml:space="preserve"> (Accessed at: 27 October 2020)</w:t>
-      </w:r>
+      </w:pPr>
+      <w:r>
+        <w:rPr>
+          <w:rFonts w:ascii="Arial" w:hAnsi="Arial" w:cs="Arial"/>
+          <w:color w:val="000000"/>
+          <w:sz w:val="20"/>
+          <w:szCs w:val="20"/>
+          <w:shd w:val="clear" w:color="auto" w:fill="FFFFFF"/>
+        </w:rPr>
+        <w:t xml:space="preserve"> [Accessed 27 October 2020].</w:t>
+      </w:r>
+    </w:p>
+    <w:p>
+      <w:pPr>
+        <w:pStyle w:val="ListParagraph"/>
+        <w:rPr>
+          <w:rFonts w:ascii="Arial" w:hAnsi="Arial" w:cs="Arial"/>
+          <w:color w:val="000000" w:themeColor="text1"/>
+          <w:sz w:val="20"/>
+          <w:szCs w:val="20"/>
+        </w:rPr>
+      </w:pPr>
+    </w:p>
+    <w:p>
+      <w:pPr>
+        <w:pStyle w:val="ListParagraph"/>
+        <w:numPr>
+          <w:ilvl w:val="0"/>
+          <w:numId w:val="17"/>
+        </w:numPr>
+        <w:rPr>
+          <w:rFonts w:ascii="Arial" w:hAnsi="Arial" w:cs="Arial"/>
+          <w:color w:val="000000" w:themeColor="text1"/>
+          <w:sz w:val="20"/>
+          <w:szCs w:val="20"/>
+        </w:rPr>
+      </w:pPr>
+      <w:r>
+        <w:rPr>
+          <w:rFonts w:ascii="Arial" w:hAnsi="Arial" w:cs="Arial"/>
+          <w:color w:val="000000"/>
+          <w:sz w:val="20"/>
+          <w:szCs w:val="20"/>
+          <w:shd w:val="clear" w:color="auto" w:fill="FFFFFF"/>
+        </w:rPr>
+        <w:t>Balyuk, A., 2020. </w:t>
+      </w:r>
+      <w:r>
+        <w:rPr>
+          <w:rFonts w:ascii="Arial" w:hAnsi="Arial" w:cs="Arial"/>
+          <w:i/>
+          <w:iCs/>
+          <w:color w:val="000000"/>
+          <w:sz w:val="20"/>
+          <w:szCs w:val="20"/>
+          <w:shd w:val="clear" w:color="auto" w:fill="FFFFFF"/>
+        </w:rPr>
+        <w:t>7 Benefits Of Managing People In The Company - Epicflow</w:t>
+      </w:r>
+      <w:r>
+        <w:rPr>
+          <w:rFonts w:ascii="Arial" w:hAnsi="Arial" w:cs="Arial"/>
+          <w:color w:val="000000"/>
+          <w:sz w:val="20"/>
+          <w:szCs w:val="20"/>
+          <w:shd w:val="clear" w:color="auto" w:fill="FFFFFF"/>
+        </w:rPr>
+        <w:t xml:space="preserve">. [online] Epicflow. Available at: </w:t>
+      </w:r>
+      <w:hyperlink r:id="rId10" w:history="1">
+        <w:r>
+          <w:rPr>
+            <w:rStyle w:val="Hyperlink"/>
+            <w:rFonts w:ascii="Arial" w:hAnsi="Arial" w:cs="Arial"/>
+            <w:sz w:val="20"/>
+            <w:szCs w:val="20"/>
+            <w:shd w:val="clear" w:color="auto" w:fill="FFFFFF"/>
+          </w:rPr>
+          <w:t>https://www.epicflow.com/blog/7-benefits-of-managing-people-in-the-company/</w:t>
+        </w:r>
+      </w:hyperlink>
+      <w:r>
+        <w:rPr>
+          <w:rFonts w:ascii="Arial" w:hAnsi="Arial" w:cs="Arial"/>
+          <w:color w:val="000000"/>
+          <w:sz w:val="20"/>
+          <w:szCs w:val="20"/>
+          <w:shd w:val="clear" w:color="auto" w:fill="FFFFFF"/>
+        </w:rPr>
+        <w:t xml:space="preserve"> </w:t>
+      </w:r>
+      <w:r>
+        <w:rPr>
+          <w:rFonts w:ascii="Arial" w:hAnsi="Arial" w:cs="Arial"/>
+          <w:color w:val="000000"/>
+          <w:sz w:val="20"/>
+          <w:szCs w:val="20"/>
+          <w:shd w:val="clear" w:color="auto" w:fill="FFFFFF"/>
+        </w:rPr>
+        <w:t xml:space="preserve">[Accessed </w:t>
+      </w:r>
+      <w:r>
+        <w:rPr>
+          <w:rFonts w:ascii="Arial" w:hAnsi="Arial" w:cs="Arial"/>
+          <w:color w:val="000000"/>
+          <w:sz w:val="20"/>
+          <w:szCs w:val="20"/>
+          <w:shd w:val="clear" w:color="auto" w:fill="FFFFFF"/>
+        </w:rPr>
+        <w:t>28 October 2020</w:t>
+      </w:r>
+      <w:r>
+        <w:rPr>
+          <w:rFonts w:ascii="Arial" w:hAnsi="Arial" w:cs="Arial"/>
+          <w:color w:val="000000"/>
+          <w:sz w:val="20"/>
+          <w:szCs w:val="20"/>
+          <w:shd w:val="clear" w:color="auto" w:fill="FFFFFF"/>
+        </w:rPr>
+        <w:t>].</w:t>
+      </w:r>
+    </w:p>
+    <w:p>
+      <w:pPr>
+        <w:pStyle w:val="ListParagraph"/>
+        <w:rPr>
+          <w:rFonts w:ascii="Arial" w:hAnsi="Arial" w:cs="Arial"/>
+          <w:color w:val="000000" w:themeColor="text1"/>
+          <w:sz w:val="20"/>
+          <w:szCs w:val="20"/>
+        </w:rPr>
+      </w:pPr>
     </w:p>
     <w:p>
       <w:pPr>
@@ -7167,7 +7055,7 @@
           <w:color w:val="000000" w:themeColor="text1"/>
         </w:rPr>
       </w:pPr>
-      <w:bookmarkStart w:id="21" w:name="_Toc55173856"/>
+      <w:bookmarkStart w:id="21" w:name="_Toc55244044"/>
       <w:r>
         <w:rPr>
           <w:rFonts w:ascii="Arial" w:hAnsi="Arial" w:cs="Arial"/>
@@ -7194,7 +7082,7 @@
           <w:color w:val="000000" w:themeColor="text1"/>
         </w:rPr>
       </w:pPr>
-      <w:bookmarkStart w:id="22" w:name="_Toc55173857"/>
+      <w:bookmarkStart w:id="22" w:name="_Toc55244045"/>
       <w:r>
         <w:rPr>
           <w:rFonts w:ascii="Arial" w:hAnsi="Arial" w:cs="Arial"/>
@@ -7274,7 +7162,15 @@
                                 <w:sz w:val="18"/>
                                 <w:szCs w:val="18"/>
                               </w:rPr>
-                              <w:t>Image 1. Of Questioner</w:t>
+                              <w:t>Figure</w:t>
+                            </w:r>
+                            <w:r>
+                              <w:rPr>
+                                <w:rFonts w:ascii="Arial" w:hAnsi="Arial" w:cs="Arial"/>
+                                <w:sz w:val="18"/>
+                                <w:szCs w:val="18"/>
+                              </w:rPr>
+                              <w:t xml:space="preserve"> 1. Of Questioner</w:t>
                             </w:r>
                           </w:p>
                         </w:txbxContent>
@@ -7316,7 +7212,15 @@
                           <w:sz w:val="18"/>
                           <w:szCs w:val="18"/>
                         </w:rPr>
-                        <w:t>Image 1. Of Questioner</w:t>
+                        <w:t>Figure</w:t>
+                      </w:r>
+                      <w:r>
+                        <w:rPr>
+                          <w:rFonts w:ascii="Arial" w:hAnsi="Arial" w:cs="Arial"/>
+                          <w:sz w:val="18"/>
+                          <w:szCs w:val="18"/>
+                        </w:rPr>
+                        <w:t xml:space="preserve"> 1. Of Questioner</w:t>
                       </w:r>
                     </w:p>
                   </w:txbxContent>
@@ -7346,7 +7250,7 @@
                     <pic:cNvPicPr/>
                   </pic:nvPicPr>
                   <pic:blipFill rotWithShape="1">
-                    <a:blip r:embed="rId10">
+                    <a:blip r:embed="rId11">
                       <a:extLst>
                         <a:ext uri="{28A0092B-C50C-407E-A947-70E740481C1C}">
                           <a14:useLocalDpi xmlns:a14="http://schemas.microsoft.com/office/drawing/2010/main" val="0"/>
@@ -7439,7 +7343,23 @@
                                 <w:sz w:val="18"/>
                                 <w:szCs w:val="18"/>
                               </w:rPr>
-                              <w:t xml:space="preserve">Image </w:t>
+                              <w:t>F</w:t>
+                            </w:r>
+                            <w:r>
+                              <w:rPr>
+                                <w:rFonts w:ascii="Arial" w:hAnsi="Arial" w:cs="Arial"/>
+                                <w:sz w:val="18"/>
+                                <w:szCs w:val="18"/>
+                              </w:rPr>
+                              <w:t>igure</w:t>
+                            </w:r>
+                            <w:r>
+                              <w:rPr>
+                                <w:rFonts w:ascii="Arial" w:hAnsi="Arial" w:cs="Arial"/>
+                                <w:sz w:val="18"/>
+                                <w:szCs w:val="18"/>
+                              </w:rPr>
+                              <w:t xml:space="preserve"> </w:t>
                             </w:r>
                             <w:r>
                               <w:rPr>
@@ -7497,7 +7417,23 @@
                           <w:sz w:val="18"/>
                           <w:szCs w:val="18"/>
                         </w:rPr>
-                        <w:t xml:space="preserve">Image </w:t>
+                        <w:t>F</w:t>
+                      </w:r>
+                      <w:r>
+                        <w:rPr>
+                          <w:rFonts w:ascii="Arial" w:hAnsi="Arial" w:cs="Arial"/>
+                          <w:sz w:val="18"/>
+                          <w:szCs w:val="18"/>
+                        </w:rPr>
+                        <w:t>igure</w:t>
+                      </w:r>
+                      <w:r>
+                        <w:rPr>
+                          <w:rFonts w:ascii="Arial" w:hAnsi="Arial" w:cs="Arial"/>
+                          <w:sz w:val="18"/>
+                          <w:szCs w:val="18"/>
+                        </w:rPr>
+                        <w:t xml:space="preserve"> </w:t>
                       </w:r>
                       <w:r>
                         <w:rPr>
@@ -7544,7 +7480,7 @@
                     <pic:cNvPicPr/>
                   </pic:nvPicPr>
                   <pic:blipFill rotWithShape="1">
-                    <a:blip r:embed="rId11">
+                    <a:blip r:embed="rId12">
                       <a:extLst>
                         <a:ext uri="{28A0092B-C50C-407E-A947-70E740481C1C}">
                           <a14:useLocalDpi xmlns:a14="http://schemas.microsoft.com/office/drawing/2010/main" val="0"/>
@@ -7644,7 +7580,7 @@
                                 <w:sz w:val="18"/>
                                 <w:szCs w:val="18"/>
                               </w:rPr>
-                              <w:t xml:space="preserve">Image </w:t>
+                              <w:t xml:space="preserve"> </w:t>
                             </w:r>
                             <w:r>
                               <w:rPr>
@@ -7652,7 +7588,7 @@
                                 <w:sz w:val="18"/>
                                 <w:szCs w:val="18"/>
                               </w:rPr>
-                              <w:t>3</w:t>
+                              <w:t>Figure</w:t>
                             </w:r>
                             <w:r>
                               <w:rPr>
@@ -7660,7 +7596,15 @@
                                 <w:sz w:val="18"/>
                                 <w:szCs w:val="18"/>
                               </w:rPr>
-                              <w:t>. Of Questioner</w:t>
+                              <w:t xml:space="preserve"> </w:t>
+                            </w:r>
+                            <w:r>
+                              <w:rPr>
+                                <w:rFonts w:ascii="Arial" w:hAnsi="Arial" w:cs="Arial"/>
+                                <w:sz w:val="18"/>
+                                <w:szCs w:val="18"/>
+                              </w:rPr>
+                              <w:t>3. Of Questioner</w:t>
                             </w:r>
                           </w:p>
                         </w:txbxContent>
@@ -7702,7 +7646,7 @@
                           <w:sz w:val="18"/>
                           <w:szCs w:val="18"/>
                         </w:rPr>
-                        <w:t xml:space="preserve">Image </w:t>
+                        <w:t xml:space="preserve"> </w:t>
                       </w:r>
                       <w:r>
                         <w:rPr>
@@ -7710,7 +7654,7 @@
                           <w:sz w:val="18"/>
                           <w:szCs w:val="18"/>
                         </w:rPr>
-                        <w:t>3</w:t>
+                        <w:t>Figure</w:t>
                       </w:r>
                       <w:r>
                         <w:rPr>
@@ -7718,7 +7662,15 @@
                           <w:sz w:val="18"/>
                           <w:szCs w:val="18"/>
                         </w:rPr>
-                        <w:t>. Of Questioner</w:t>
+                        <w:t xml:space="preserve"> </w:t>
+                      </w:r>
+                      <w:r>
+                        <w:rPr>
+                          <w:rFonts w:ascii="Arial" w:hAnsi="Arial" w:cs="Arial"/>
+                          <w:sz w:val="18"/>
+                          <w:szCs w:val="18"/>
+                        </w:rPr>
+                        <w:t>3. Of Questioner</w:t>
                       </w:r>
                     </w:p>
                   </w:txbxContent>
@@ -7752,7 +7704,7 @@
                     <pic:cNvPicPr/>
                   </pic:nvPicPr>
                   <pic:blipFill>
-                    <a:blip r:embed="rId12">
+                    <a:blip r:embed="rId13">
                       <a:extLst>
                         <a:ext uri="{28A0092B-C50C-407E-A947-70E740481C1C}">
                           <a14:useLocalDpi xmlns:a14="http://schemas.microsoft.com/office/drawing/2010/main" val="0"/>
@@ -7845,7 +7797,7 @@
                                 <w:sz w:val="18"/>
                                 <w:szCs w:val="18"/>
                               </w:rPr>
-                              <w:t xml:space="preserve">Image </w:t>
+                              <w:t>Figure</w:t>
                             </w:r>
                             <w:r>
                               <w:rPr>
@@ -7853,7 +7805,7 @@
                                 <w:sz w:val="18"/>
                                 <w:szCs w:val="18"/>
                               </w:rPr>
-                              <w:t>4</w:t>
+                              <w:t xml:space="preserve"> </w:t>
                             </w:r>
                             <w:r>
                               <w:rPr>
@@ -7861,7 +7813,7 @@
                                 <w:sz w:val="18"/>
                                 <w:szCs w:val="18"/>
                               </w:rPr>
-                              <w:t>. Of Questioner</w:t>
+                              <w:t>4. Of Questioner</w:t>
                             </w:r>
                           </w:p>
                         </w:txbxContent>
@@ -7903,7 +7855,7 @@
                           <w:sz w:val="18"/>
                           <w:szCs w:val="18"/>
                         </w:rPr>
-                        <w:t xml:space="preserve">Image </w:t>
+                        <w:t>Figure</w:t>
                       </w:r>
                       <w:r>
                         <w:rPr>
@@ -7911,7 +7863,7 @@
                           <w:sz w:val="18"/>
                           <w:szCs w:val="18"/>
                         </w:rPr>
-                        <w:t>4</w:t>
+                        <w:t xml:space="preserve"> </w:t>
                       </w:r>
                       <w:r>
                         <w:rPr>
@@ -7919,7 +7871,7 @@
                           <w:sz w:val="18"/>
                           <w:szCs w:val="18"/>
                         </w:rPr>
-                        <w:t>. Of Questioner</w:t>
+                        <w:t>4. Of Questioner</w:t>
                       </w:r>
                     </w:p>
                   </w:txbxContent>
@@ -7953,7 +7905,7 @@
                     <pic:cNvPicPr/>
                   </pic:nvPicPr>
                   <pic:blipFill>
-                    <a:blip r:embed="rId13">
+                    <a:blip r:embed="rId14">
                       <a:extLst>
                         <a:ext uri="{28A0092B-C50C-407E-A947-70E740481C1C}">
                           <a14:useLocalDpi xmlns:a14="http://schemas.microsoft.com/office/drawing/2010/main" val="0"/>
@@ -8054,7 +8006,7 @@
                                 <w:sz w:val="18"/>
                                 <w:szCs w:val="18"/>
                               </w:rPr>
-                              <w:t xml:space="preserve">Image </w:t>
+                              <w:t>Figure</w:t>
                             </w:r>
                             <w:r>
                               <w:rPr>
@@ -8062,7 +8014,7 @@
                                 <w:sz w:val="18"/>
                                 <w:szCs w:val="18"/>
                               </w:rPr>
-                              <w:t>5</w:t>
+                              <w:t xml:space="preserve"> </w:t>
                             </w:r>
                             <w:r>
                               <w:rPr>
@@ -8070,7 +8022,7 @@
                                 <w:sz w:val="18"/>
                                 <w:szCs w:val="18"/>
                               </w:rPr>
-                              <w:t>. Of Questioner</w:t>
+                              <w:t>5. Of Questioner</w:t>
                             </w:r>
                           </w:p>
                         </w:txbxContent>
@@ -8112,7 +8064,7 @@
                           <w:sz w:val="18"/>
                           <w:szCs w:val="18"/>
                         </w:rPr>
-                        <w:t xml:space="preserve">Image </w:t>
+                        <w:t>Figure</w:t>
                       </w:r>
                       <w:r>
                         <w:rPr>
@@ -8120,7 +8072,7 @@
                           <w:sz w:val="18"/>
                           <w:szCs w:val="18"/>
                         </w:rPr>
-                        <w:t>5</w:t>
+                        <w:t xml:space="preserve"> </w:t>
                       </w:r>
                       <w:r>
                         <w:rPr>
@@ -8128,7 +8080,7 @@
                           <w:sz w:val="18"/>
                           <w:szCs w:val="18"/>
                         </w:rPr>
-                        <w:t>. Of Questioner</w:t>
+                        <w:t>5. Of Questioner</w:t>
                       </w:r>
                     </w:p>
                   </w:txbxContent>
@@ -8162,7 +8114,7 @@
                     <pic:cNvPicPr/>
                   </pic:nvPicPr>
                   <pic:blipFill>
-                    <a:blip r:embed="rId14">
+                    <a:blip r:embed="rId15">
                       <a:extLst>
                         <a:ext uri="{28A0092B-C50C-407E-A947-70E740481C1C}">
                           <a14:useLocalDpi xmlns:a14="http://schemas.microsoft.com/office/drawing/2010/main" val="0"/>
@@ -8199,7 +8151,7 @@
           <w:color w:val="auto"/>
         </w:rPr>
       </w:pPr>
-      <w:bookmarkStart w:id="23" w:name="_Toc55173858"/>
+      <w:bookmarkStart w:id="23" w:name="_Toc55244046"/>
       <w:r>
         <w:rPr>
           <w:rFonts w:ascii="Arial" w:hAnsi="Arial" w:cs="Arial"/>
@@ -8425,23 +8377,7 @@
           <w:sz w:val="24"/>
           <w:szCs w:val="24"/>
         </w:rPr>
-        <w:t xml:space="preserve">Nidula </w:t>
-      </w:r>
-      <w:proofErr w:type="spellStart"/>
-      <w:r>
-        <w:rPr>
-          <w:sz w:val="24"/>
-          <w:szCs w:val="24"/>
-        </w:rPr>
-        <w:t>Nuran</w:t>
-      </w:r>
-      <w:proofErr w:type="spellEnd"/>
-      <w:r>
-        <w:rPr>
-          <w:sz w:val="24"/>
-          <w:szCs w:val="24"/>
-        </w:rPr>
-        <w:t xml:space="preserve"> Wijesuriya</w:t>
+        <w:t>Nidula Nuran Wijesuriya</w:t>
       </w:r>
     </w:p>
     <w:p>
@@ -8508,17 +8444,8 @@
           <w:sz w:val="24"/>
           <w:szCs w:val="24"/>
         </w:rPr>
-        <w:t xml:space="preserve">Dr. Rasika </w:t>
-      </w:r>
-      <w:proofErr w:type="spellStart"/>
-      <w:r>
-        <w:rPr>
-          <w:sz w:val="24"/>
-          <w:szCs w:val="24"/>
-        </w:rPr>
-        <w:t>Ranaweera</w:t>
-      </w:r>
-      <w:proofErr w:type="spellEnd"/>
+        <w:t>Dr. Rasika Ranaweera</w:t>
+      </w:r>
     </w:p>
     <w:p>
       <w:pPr>
@@ -9084,12 +9011,7 @@
                         <w:txbxContent>
                           <w:p>
                             <w:r>
-                              <w:t>Meeting No:  0</w:t>
-                            </w:r>
-                            <w:bookmarkStart w:id="24" w:name="_GoBack"/>
-                            <w:bookmarkEnd w:id="24"/>
-                            <w:r>
-                              <w:t>2</w:t>
+                              <w:t>Meeting No:  02</w:t>
                             </w:r>
                           </w:p>
                         </w:txbxContent>
@@ -9116,12 +9038,7 @@
                   <w:txbxContent>
                     <w:p>
                       <w:r>
-                        <w:t>Meeting No:  0</w:t>
-                      </w:r>
-                      <w:bookmarkStart w:id="25" w:name="_GoBack"/>
-                      <w:bookmarkEnd w:id="25"/>
-                      <w:r>
-                        <w:t>2</w:t>
+                        <w:t>Meeting No:  02</w:t>
                       </w:r>
                     </w:p>
                   </w:txbxContent>
@@ -9241,23 +9158,7 @@
           <w:sz w:val="24"/>
           <w:szCs w:val="24"/>
         </w:rPr>
-        <w:t xml:space="preserve">Nidula </w:t>
-      </w:r>
-      <w:proofErr w:type="spellStart"/>
-      <w:r>
-        <w:rPr>
-          <w:sz w:val="24"/>
-          <w:szCs w:val="24"/>
-        </w:rPr>
-        <w:t>Nuran</w:t>
-      </w:r>
-      <w:proofErr w:type="spellEnd"/>
-      <w:r>
-        <w:rPr>
-          <w:sz w:val="24"/>
-          <w:szCs w:val="24"/>
-        </w:rPr>
-        <w:t xml:space="preserve"> Wijesuriya</w:t>
+        <w:t>Nidula Nuran Wijesuriya</w:t>
       </w:r>
     </w:p>
     <w:p>
@@ -9324,24 +9225,15 @@
           <w:sz w:val="24"/>
           <w:szCs w:val="24"/>
         </w:rPr>
-        <w:t xml:space="preserve">Dr. Rasika </w:t>
-      </w:r>
-      <w:proofErr w:type="spellStart"/>
+        <w:t>Dr. Rasika R</w:t>
+      </w:r>
       <w:r>
         <w:rPr>
           <w:sz w:val="24"/>
           <w:szCs w:val="24"/>
         </w:rPr>
-        <w:t>R</w:t>
-      </w:r>
-      <w:r>
-        <w:rPr>
-          <w:sz w:val="24"/>
-          <w:szCs w:val="24"/>
-        </w:rPr>
         <w:t>anaweera</w:t>
       </w:r>
-      <w:proofErr w:type="spellEnd"/>
     </w:p>
     <w:p>
       <w:pPr>
@@ -10567,7 +10459,7 @@
   <w:abstractNum w:abstractNumId="7" w15:restartNumberingAfterBreak="0">
     <w:nsid w:val="4B0C4FA3"/>
     <w:multiLevelType w:val="hybridMultilevel"/>
-    <w:tmpl w:val="C91015A2"/>
+    <w:tmpl w:val="58369DA0"/>
     <w:lvl w:ilvl="0" w:tplc="04090001">
       <w:start w:val="1"/>
       <w:numFmt w:val="bullet"/>
@@ -12504,6 +12396,34 @@
     <w:uiPriority w:val="99"/>
     <w:rsid w:val="008003FB"/>
   </w:style>
+  <w:style w:type="character" w:styleId="Strong">
+    <w:name w:val="Strong"/>
+    <w:basedOn w:val="DefaultParagraphFont"/>
+    <w:uiPriority w:val="22"/>
+    <w:qFormat/>
+    <w:rsid w:val="000B735F"/>
+    <w:rPr>
+      <w:b/>
+      <w:bCs/>
+    </w:rPr>
+  </w:style>
+  <w:style w:type="character" w:customStyle="1" w:styleId="selectable">
+    <w:name w:val="selectable"/>
+    <w:basedOn w:val="DefaultParagraphFont"/>
+    <w:rsid w:val="000B735F"/>
+  </w:style>
+  <w:style w:type="character" w:styleId="FollowedHyperlink">
+    <w:name w:val="FollowedHyperlink"/>
+    <w:basedOn w:val="DefaultParagraphFont"/>
+    <w:uiPriority w:val="99"/>
+    <w:semiHidden/>
+    <w:unhideWhenUsed/>
+    <w:rsid w:val="00EB1020"/>
+    <w:rPr>
+      <w:color w:val="954F72" w:themeColor="followedHyperlink"/>
+      <w:u w:val="single"/>
+    </w:rPr>
+  </w:style>
 </w:styles>
 </file>
 

</xml_diff>